<commit_message>
condition, iteration and method
</commit_message>
<xml_diff>
--- a/Belajar java.docx
+++ b/Belajar java.docx
@@ -99,6 +99,19 @@
     <w:p>
       <w:r>
         <w:t>Tipe data di java</w:t>
+      </w:r>
+    </w:p>
+    <w:p>
+      <w:r>
+        <w:t>Variable dalam java yaitu static type yaitu Ketika membuat variable harus ditentukan tipe datanya jadi tidak dinamis seperti javascript.</w:t>
+      </w:r>
+    </w:p>
+    <w:p>
+      <w:r>
+        <w:t>Tipe data terbagi menjadi dua primitive dan non primitive. Primitive yaitu tipe data bawaan di program seperti int, char, Boolean sedangkan non primitive seperti String, Integer, Long, Float, Double. Note tipe data primitive selalu memiliki default value sedangkan non primitive default value selalu null.</w:t>
+      </w:r>
+      <w:r>
+        <w:t xml:space="preserve"> Non primitive data type mempunyai method atau function untuk memanipulasi variable tersebut.</w:t>
       </w:r>
     </w:p>
     <w:p>
@@ -174,6 +187,7 @@
           <w:lang w:eastAsia="en-ID"/>
           <w14:ligatures w14:val="none"/>
         </w:rPr>
+        <w:lastRenderedPageBreak/>
         <w:t>// kode literal</w:t>
       </w:r>
       <w:r>
@@ -434,7 +448,6 @@
     <w:p/>
     <w:p>
       <w:r>
-        <w:lastRenderedPageBreak/>
         <w:t xml:space="preserve">Char merupakan tipe data untuk satu karakter saja </w:t>
       </w:r>
       <w:r>
@@ -579,25 +592,3393 @@
       </w:r>
     </w:p>
     <w:p/>
+    <w:p>
+      <w:r>
+        <w:t>Tipedata non primitive</w:t>
+      </w:r>
+    </w:p>
+    <w:p>
+      <w:pPr>
+        <w:pStyle w:val="HTMLPreformatted"/>
+        <w:shd w:val="clear" w:color="auto" w:fill="2B2B2B"/>
+        <w:rPr>
+          <w:color w:val="A9B7C6"/>
+          <w:sz w:val="24"/>
+          <w:szCs w:val="24"/>
+        </w:rPr>
+      </w:pPr>
+      <w:r>
+        <w:rPr>
+          <w:color w:val="A9B7C6"/>
+          <w:sz w:val="24"/>
+          <w:szCs w:val="24"/>
+        </w:rPr>
+        <w:t xml:space="preserve">Integer angka = </w:t>
+      </w:r>
+      <w:r>
+        <w:rPr>
+          <w:color w:val="6897BB"/>
+          <w:sz w:val="24"/>
+          <w:szCs w:val="24"/>
+        </w:rPr>
+        <w:t>5</w:t>
+      </w:r>
+      <w:r>
+        <w:rPr>
+          <w:color w:val="CC7832"/>
+          <w:sz w:val="24"/>
+          <w:szCs w:val="24"/>
+        </w:rPr>
+        <w:t>;</w:t>
+      </w:r>
+      <w:r>
+        <w:rPr>
+          <w:color w:val="CC7832"/>
+          <w:sz w:val="24"/>
+          <w:szCs w:val="24"/>
+        </w:rPr>
+        <w:br/>
+      </w:r>
+      <w:r>
+        <w:rPr>
+          <w:color w:val="A9B7C6"/>
+          <w:sz w:val="24"/>
+          <w:szCs w:val="24"/>
+        </w:rPr>
+        <w:t xml:space="preserve">Long angkaLong = </w:t>
+      </w:r>
+      <w:r>
+        <w:rPr>
+          <w:color w:val="6897BB"/>
+          <w:sz w:val="24"/>
+          <w:szCs w:val="24"/>
+        </w:rPr>
+        <w:t>100L</w:t>
+      </w:r>
+      <w:r>
+        <w:rPr>
+          <w:color w:val="CC7832"/>
+          <w:sz w:val="24"/>
+          <w:szCs w:val="24"/>
+        </w:rPr>
+        <w:t>;</w:t>
+      </w:r>
+      <w:r>
+        <w:rPr>
+          <w:color w:val="CC7832"/>
+          <w:sz w:val="24"/>
+          <w:szCs w:val="24"/>
+        </w:rPr>
+        <w:br/>
+      </w:r>
+      <w:r>
+        <w:rPr>
+          <w:color w:val="CC7832"/>
+          <w:sz w:val="24"/>
+          <w:szCs w:val="24"/>
+        </w:rPr>
+        <w:br/>
+      </w:r>
+      <w:r>
+        <w:rPr>
+          <w:color w:val="A9B7C6"/>
+          <w:sz w:val="24"/>
+          <w:szCs w:val="24"/>
+        </w:rPr>
+        <w:t>Byte iniByte</w:t>
+      </w:r>
+      <w:r>
+        <w:rPr>
+          <w:color w:val="CC7832"/>
+          <w:sz w:val="24"/>
+          <w:szCs w:val="24"/>
+        </w:rPr>
+        <w:t>;</w:t>
+      </w:r>
+      <w:r>
+        <w:rPr>
+          <w:color w:val="CC7832"/>
+          <w:sz w:val="24"/>
+          <w:szCs w:val="24"/>
+        </w:rPr>
+        <w:br/>
+      </w:r>
+      <w:r>
+        <w:rPr>
+          <w:color w:val="A9B7C6"/>
+          <w:sz w:val="24"/>
+          <w:szCs w:val="24"/>
+        </w:rPr>
+        <w:t xml:space="preserve">iniByte = </w:t>
+      </w:r>
+      <w:r>
+        <w:rPr>
+          <w:color w:val="6897BB"/>
+          <w:sz w:val="24"/>
+          <w:szCs w:val="24"/>
+        </w:rPr>
+        <w:t>50</w:t>
+      </w:r>
+      <w:r>
+        <w:rPr>
+          <w:color w:val="CC7832"/>
+          <w:sz w:val="24"/>
+          <w:szCs w:val="24"/>
+        </w:rPr>
+        <w:t>;</w:t>
+      </w:r>
+    </w:p>
+    <w:p/>
     <w:p/>
     <w:p>
       <w:r>
-        <w:t>Operator</w:t>
+        <w:t xml:space="preserve">Array </w:t>
       </w:r>
     </w:p>
     <w:p>
-      <w:r>
-        <w:t>Percabganan</w:t>
+      <w:pPr>
+        <w:pStyle w:val="HTMLPreformatted"/>
+        <w:shd w:val="clear" w:color="auto" w:fill="2B2B2B"/>
+        <w:rPr>
+          <w:color w:val="A9B7C6"/>
+          <w:sz w:val="24"/>
+          <w:szCs w:val="24"/>
+        </w:rPr>
+      </w:pPr>
+      <w:r>
+        <w:rPr>
+          <w:color w:val="808080"/>
+          <w:sz w:val="24"/>
+          <w:szCs w:val="24"/>
+        </w:rPr>
+        <w:t>// kumpulan tipe data yang sama</w:t>
+      </w:r>
+      <w:r>
+        <w:rPr>
+          <w:color w:val="808080"/>
+          <w:sz w:val="24"/>
+          <w:szCs w:val="24"/>
+        </w:rPr>
+        <w:br/>
+        <w:t>// jumlah array tidak bisa dirubah ketika pertama kali diinisialisasi</w:t>
+      </w:r>
+      <w:r>
+        <w:rPr>
+          <w:color w:val="808080"/>
+          <w:sz w:val="24"/>
+          <w:szCs w:val="24"/>
+        </w:rPr>
+        <w:br/>
+      </w:r>
+      <w:r>
+        <w:rPr>
+          <w:color w:val="808080"/>
+          <w:sz w:val="24"/>
+          <w:szCs w:val="24"/>
+        </w:rPr>
+        <w:br/>
+        <w:t>// 1st method to declare an array</w:t>
+      </w:r>
+      <w:r>
+        <w:rPr>
+          <w:color w:val="808080"/>
+          <w:sz w:val="24"/>
+          <w:szCs w:val="24"/>
+        </w:rPr>
+        <w:br/>
+      </w:r>
+      <w:r>
+        <w:rPr>
+          <w:color w:val="A9B7C6"/>
+          <w:sz w:val="24"/>
+          <w:szCs w:val="24"/>
+        </w:rPr>
+        <w:t>String[] stringArray</w:t>
+      </w:r>
+      <w:r>
+        <w:rPr>
+          <w:color w:val="CC7832"/>
+          <w:sz w:val="24"/>
+          <w:szCs w:val="24"/>
+        </w:rPr>
+        <w:t>;</w:t>
+      </w:r>
+      <w:r>
+        <w:rPr>
+          <w:color w:val="CC7832"/>
+          <w:sz w:val="24"/>
+          <w:szCs w:val="24"/>
+        </w:rPr>
+        <w:br/>
+      </w:r>
+      <w:r>
+        <w:rPr>
+          <w:color w:val="A9B7C6"/>
+          <w:sz w:val="24"/>
+          <w:szCs w:val="24"/>
+        </w:rPr>
+        <w:t xml:space="preserve">stringArray = </w:t>
+      </w:r>
+      <w:r>
+        <w:rPr>
+          <w:color w:val="CC7832"/>
+          <w:sz w:val="24"/>
+          <w:szCs w:val="24"/>
+        </w:rPr>
+        <w:t xml:space="preserve">new </w:t>
+      </w:r>
+      <w:r>
+        <w:rPr>
+          <w:color w:val="A9B7C6"/>
+          <w:sz w:val="24"/>
+          <w:szCs w:val="24"/>
+        </w:rPr>
+        <w:t>String[</w:t>
+      </w:r>
+      <w:r>
+        <w:rPr>
+          <w:color w:val="6897BB"/>
+          <w:sz w:val="24"/>
+          <w:szCs w:val="24"/>
+        </w:rPr>
+        <w:t>3</w:t>
+      </w:r>
+      <w:r>
+        <w:rPr>
+          <w:color w:val="A9B7C6"/>
+          <w:sz w:val="24"/>
+          <w:szCs w:val="24"/>
+        </w:rPr>
+        <w:t>]</w:t>
+      </w:r>
+      <w:r>
+        <w:rPr>
+          <w:color w:val="CC7832"/>
+          <w:sz w:val="24"/>
+          <w:szCs w:val="24"/>
+        </w:rPr>
+        <w:t>;</w:t>
+      </w:r>
+      <w:r>
+        <w:rPr>
+          <w:color w:val="CC7832"/>
+          <w:sz w:val="24"/>
+          <w:szCs w:val="24"/>
+        </w:rPr>
+        <w:br/>
+      </w:r>
+      <w:r>
+        <w:rPr>
+          <w:color w:val="CC7832"/>
+          <w:sz w:val="24"/>
+          <w:szCs w:val="24"/>
+        </w:rPr>
+        <w:br/>
+      </w:r>
+      <w:r>
+        <w:rPr>
+          <w:color w:val="A9B7C6"/>
+          <w:sz w:val="24"/>
+          <w:szCs w:val="24"/>
+        </w:rPr>
+        <w:t>stringArray[</w:t>
+      </w:r>
+      <w:r>
+        <w:rPr>
+          <w:color w:val="6897BB"/>
+          <w:sz w:val="24"/>
+          <w:szCs w:val="24"/>
+        </w:rPr>
+        <w:t>0</w:t>
+      </w:r>
+      <w:r>
+        <w:rPr>
+          <w:color w:val="A9B7C6"/>
+          <w:sz w:val="24"/>
+          <w:szCs w:val="24"/>
+        </w:rPr>
+        <w:t xml:space="preserve">] = </w:t>
+      </w:r>
+      <w:r>
+        <w:rPr>
+          <w:color w:val="6A8759"/>
+          <w:sz w:val="24"/>
+          <w:szCs w:val="24"/>
+        </w:rPr>
+        <w:t>"Mujahid "</w:t>
+      </w:r>
+      <w:r>
+        <w:rPr>
+          <w:color w:val="CC7832"/>
+          <w:sz w:val="24"/>
+          <w:szCs w:val="24"/>
+        </w:rPr>
+        <w:t>;</w:t>
+      </w:r>
+      <w:r>
+        <w:rPr>
+          <w:color w:val="CC7832"/>
+          <w:sz w:val="24"/>
+          <w:szCs w:val="24"/>
+        </w:rPr>
+        <w:br/>
+      </w:r>
+      <w:r>
+        <w:rPr>
+          <w:color w:val="A9B7C6"/>
+          <w:sz w:val="24"/>
+          <w:szCs w:val="24"/>
+        </w:rPr>
+        <w:t>stringArray[</w:t>
+      </w:r>
+      <w:r>
+        <w:rPr>
+          <w:color w:val="6897BB"/>
+          <w:sz w:val="24"/>
+          <w:szCs w:val="24"/>
+        </w:rPr>
+        <w:t>1</w:t>
+      </w:r>
+      <w:r>
+        <w:rPr>
+          <w:color w:val="A9B7C6"/>
+          <w:sz w:val="24"/>
+          <w:szCs w:val="24"/>
+        </w:rPr>
+        <w:t xml:space="preserve">] = </w:t>
+      </w:r>
+      <w:r>
+        <w:rPr>
+          <w:color w:val="6A8759"/>
+          <w:sz w:val="24"/>
+          <w:szCs w:val="24"/>
+        </w:rPr>
+        <w:t>"Ansori "</w:t>
+      </w:r>
+      <w:r>
+        <w:rPr>
+          <w:color w:val="CC7832"/>
+          <w:sz w:val="24"/>
+          <w:szCs w:val="24"/>
+        </w:rPr>
+        <w:t>;</w:t>
+      </w:r>
+      <w:r>
+        <w:rPr>
+          <w:color w:val="CC7832"/>
+          <w:sz w:val="24"/>
+          <w:szCs w:val="24"/>
+        </w:rPr>
+        <w:br/>
+      </w:r>
+      <w:r>
+        <w:rPr>
+          <w:color w:val="A9B7C6"/>
+          <w:sz w:val="24"/>
+          <w:szCs w:val="24"/>
+        </w:rPr>
+        <w:t>stringArray[</w:t>
+      </w:r>
+      <w:r>
+        <w:rPr>
+          <w:color w:val="6897BB"/>
+          <w:sz w:val="24"/>
+          <w:szCs w:val="24"/>
+        </w:rPr>
+        <w:t>2</w:t>
+      </w:r>
+      <w:r>
+        <w:rPr>
+          <w:color w:val="A9B7C6"/>
+          <w:sz w:val="24"/>
+          <w:szCs w:val="24"/>
+        </w:rPr>
+        <w:t xml:space="preserve">] = </w:t>
+      </w:r>
+      <w:r>
+        <w:rPr>
+          <w:color w:val="6A8759"/>
+          <w:sz w:val="24"/>
+          <w:szCs w:val="24"/>
+        </w:rPr>
+        <w:t>"Majid "</w:t>
+      </w:r>
+      <w:r>
+        <w:rPr>
+          <w:color w:val="CC7832"/>
+          <w:sz w:val="24"/>
+          <w:szCs w:val="24"/>
+        </w:rPr>
+        <w:t>;</w:t>
+      </w:r>
+      <w:r>
+        <w:rPr>
+          <w:color w:val="CC7832"/>
+          <w:sz w:val="24"/>
+          <w:szCs w:val="24"/>
+        </w:rPr>
+        <w:br/>
+      </w:r>
+      <w:r>
+        <w:rPr>
+          <w:color w:val="CC7832"/>
+          <w:sz w:val="24"/>
+          <w:szCs w:val="24"/>
+        </w:rPr>
+        <w:br/>
+      </w:r>
+      <w:r>
+        <w:rPr>
+          <w:color w:val="A9B7C6"/>
+          <w:sz w:val="24"/>
+          <w:szCs w:val="24"/>
+        </w:rPr>
+        <w:t>System.</w:t>
+      </w:r>
+      <w:r>
+        <w:rPr>
+          <w:i/>
+          <w:iCs/>
+          <w:color w:val="9876AA"/>
+          <w:sz w:val="24"/>
+          <w:szCs w:val="24"/>
+        </w:rPr>
+        <w:t>out</w:t>
+      </w:r>
+      <w:r>
+        <w:rPr>
+          <w:color w:val="A9B7C6"/>
+          <w:sz w:val="24"/>
+          <w:szCs w:val="24"/>
+        </w:rPr>
+        <w:t>.println(stringArray[</w:t>
+      </w:r>
+      <w:r>
+        <w:rPr>
+          <w:color w:val="6897BB"/>
+          <w:sz w:val="24"/>
+          <w:szCs w:val="24"/>
+        </w:rPr>
+        <w:t>1</w:t>
+      </w:r>
+      <w:r>
+        <w:rPr>
+          <w:color w:val="A9B7C6"/>
+          <w:sz w:val="24"/>
+          <w:szCs w:val="24"/>
+        </w:rPr>
+        <w:t>])</w:t>
+      </w:r>
+      <w:r>
+        <w:rPr>
+          <w:color w:val="CC7832"/>
+          <w:sz w:val="24"/>
+          <w:szCs w:val="24"/>
+        </w:rPr>
+        <w:t>;</w:t>
+      </w:r>
+      <w:r>
+        <w:rPr>
+          <w:color w:val="CC7832"/>
+          <w:sz w:val="24"/>
+          <w:szCs w:val="24"/>
+        </w:rPr>
+        <w:br/>
+      </w:r>
+      <w:r>
+        <w:rPr>
+          <w:color w:val="CC7832"/>
+          <w:sz w:val="24"/>
+          <w:szCs w:val="24"/>
+        </w:rPr>
+        <w:br/>
+        <w:t>int</w:t>
+      </w:r>
+      <w:r>
+        <w:rPr>
+          <w:color w:val="A9B7C6"/>
+          <w:sz w:val="24"/>
+          <w:szCs w:val="24"/>
+        </w:rPr>
+        <w:t xml:space="preserve">[] intArray = </w:t>
+      </w:r>
+      <w:r>
+        <w:rPr>
+          <w:color w:val="CC7832"/>
+          <w:sz w:val="24"/>
+          <w:szCs w:val="24"/>
+        </w:rPr>
+        <w:t>new int</w:t>
+      </w:r>
+      <w:r>
+        <w:rPr>
+          <w:color w:val="A9B7C6"/>
+          <w:sz w:val="24"/>
+          <w:szCs w:val="24"/>
+        </w:rPr>
+        <w:t>[]{</w:t>
+      </w:r>
+      <w:r>
+        <w:rPr>
+          <w:color w:val="A9B7C6"/>
+          <w:sz w:val="24"/>
+          <w:szCs w:val="24"/>
+        </w:rPr>
+        <w:br/>
+        <w:t xml:space="preserve">        </w:t>
+      </w:r>
+      <w:r>
+        <w:rPr>
+          <w:color w:val="6897BB"/>
+          <w:sz w:val="24"/>
+          <w:szCs w:val="24"/>
+        </w:rPr>
+        <w:t>10</w:t>
+      </w:r>
+      <w:r>
+        <w:rPr>
+          <w:color w:val="CC7832"/>
+          <w:sz w:val="24"/>
+          <w:szCs w:val="24"/>
+        </w:rPr>
+        <w:t>,</w:t>
+      </w:r>
+      <w:r>
+        <w:rPr>
+          <w:color w:val="6897BB"/>
+          <w:sz w:val="24"/>
+          <w:szCs w:val="24"/>
+        </w:rPr>
+        <w:t>10</w:t>
+      </w:r>
+      <w:r>
+        <w:rPr>
+          <w:color w:val="CC7832"/>
+          <w:sz w:val="24"/>
+          <w:szCs w:val="24"/>
+        </w:rPr>
+        <w:t>,</w:t>
+      </w:r>
+      <w:r>
+        <w:rPr>
+          <w:color w:val="6897BB"/>
+          <w:sz w:val="24"/>
+          <w:szCs w:val="24"/>
+        </w:rPr>
+        <w:t>10</w:t>
+      </w:r>
+      <w:r>
+        <w:rPr>
+          <w:color w:val="6897BB"/>
+          <w:sz w:val="24"/>
+          <w:szCs w:val="24"/>
+        </w:rPr>
+        <w:br/>
+      </w:r>
+      <w:r>
+        <w:rPr>
+          <w:color w:val="A9B7C6"/>
+          <w:sz w:val="24"/>
+          <w:szCs w:val="24"/>
+        </w:rPr>
+        <w:t>}</w:t>
+      </w:r>
+      <w:r>
+        <w:rPr>
+          <w:color w:val="CC7832"/>
+          <w:sz w:val="24"/>
+          <w:szCs w:val="24"/>
+        </w:rPr>
+        <w:t>;</w:t>
+      </w:r>
+      <w:r>
+        <w:rPr>
+          <w:color w:val="CC7832"/>
+          <w:sz w:val="24"/>
+          <w:szCs w:val="24"/>
+        </w:rPr>
+        <w:br/>
+      </w:r>
+      <w:r>
+        <w:rPr>
+          <w:color w:val="CC7832"/>
+          <w:sz w:val="24"/>
+          <w:szCs w:val="24"/>
+        </w:rPr>
+        <w:br/>
+        <w:t>long</w:t>
+      </w:r>
+      <w:r>
+        <w:rPr>
+          <w:color w:val="A9B7C6"/>
+          <w:sz w:val="24"/>
+          <w:szCs w:val="24"/>
+        </w:rPr>
+        <w:t>[] longArray = {</w:t>
+      </w:r>
+      <w:r>
+        <w:rPr>
+          <w:color w:val="6897BB"/>
+          <w:sz w:val="24"/>
+          <w:szCs w:val="24"/>
+        </w:rPr>
+        <w:t>10L</w:t>
+      </w:r>
+      <w:r>
+        <w:rPr>
+          <w:color w:val="CC7832"/>
+          <w:sz w:val="24"/>
+          <w:szCs w:val="24"/>
+        </w:rPr>
+        <w:t xml:space="preserve">, </w:t>
+      </w:r>
+      <w:r>
+        <w:rPr>
+          <w:color w:val="6897BB"/>
+          <w:sz w:val="24"/>
+          <w:szCs w:val="24"/>
+        </w:rPr>
+        <w:t>10L</w:t>
+      </w:r>
+      <w:r>
+        <w:rPr>
+          <w:color w:val="A9B7C6"/>
+          <w:sz w:val="24"/>
+          <w:szCs w:val="24"/>
+        </w:rPr>
+        <w:t>}</w:t>
+      </w:r>
+      <w:r>
+        <w:rPr>
+          <w:color w:val="CC7832"/>
+          <w:sz w:val="24"/>
+          <w:szCs w:val="24"/>
+        </w:rPr>
+        <w:t>;</w:t>
+      </w:r>
+      <w:r>
+        <w:rPr>
+          <w:color w:val="CC7832"/>
+          <w:sz w:val="24"/>
+          <w:szCs w:val="24"/>
+        </w:rPr>
+        <w:br/>
+      </w:r>
+      <w:r>
+        <w:rPr>
+          <w:color w:val="CC7832"/>
+          <w:sz w:val="24"/>
+          <w:szCs w:val="24"/>
+        </w:rPr>
+        <w:br/>
+      </w:r>
+      <w:r>
+        <w:rPr>
+          <w:color w:val="A9B7C6"/>
+          <w:sz w:val="24"/>
+          <w:szCs w:val="24"/>
+        </w:rPr>
+        <w:t>System.</w:t>
+      </w:r>
+      <w:r>
+        <w:rPr>
+          <w:i/>
+          <w:iCs/>
+          <w:color w:val="9876AA"/>
+          <w:sz w:val="24"/>
+          <w:szCs w:val="24"/>
+        </w:rPr>
+        <w:t>out</w:t>
+      </w:r>
+      <w:r>
+        <w:rPr>
+          <w:color w:val="A9B7C6"/>
+          <w:sz w:val="24"/>
+          <w:szCs w:val="24"/>
+        </w:rPr>
+        <w:t>.println(intArray.</w:t>
+      </w:r>
+      <w:r>
+        <w:rPr>
+          <w:color w:val="9876AA"/>
+          <w:sz w:val="24"/>
+          <w:szCs w:val="24"/>
+        </w:rPr>
+        <w:t>length</w:t>
+      </w:r>
+      <w:r>
+        <w:rPr>
+          <w:color w:val="A9B7C6"/>
+          <w:sz w:val="24"/>
+          <w:szCs w:val="24"/>
+        </w:rPr>
+        <w:t>)</w:t>
+      </w:r>
+      <w:r>
+        <w:rPr>
+          <w:color w:val="CC7832"/>
+          <w:sz w:val="24"/>
+          <w:szCs w:val="24"/>
+        </w:rPr>
+        <w:t>;</w:t>
+      </w:r>
+      <w:r>
+        <w:rPr>
+          <w:color w:val="CC7832"/>
+          <w:sz w:val="24"/>
+          <w:szCs w:val="24"/>
+        </w:rPr>
+        <w:br/>
+      </w:r>
+      <w:r>
+        <w:rPr>
+          <w:color w:val="CC7832"/>
+          <w:sz w:val="24"/>
+          <w:szCs w:val="24"/>
+        </w:rPr>
+        <w:lastRenderedPageBreak/>
+        <w:br/>
+      </w:r>
+      <w:r>
+        <w:rPr>
+          <w:color w:val="808080"/>
+          <w:sz w:val="24"/>
+          <w:szCs w:val="24"/>
+        </w:rPr>
+        <w:t>// 2 dimensions array</w:t>
+      </w:r>
+      <w:r>
+        <w:rPr>
+          <w:color w:val="808080"/>
+          <w:sz w:val="24"/>
+          <w:szCs w:val="24"/>
+        </w:rPr>
+        <w:br/>
+      </w:r>
+      <w:r>
+        <w:rPr>
+          <w:color w:val="808080"/>
+          <w:sz w:val="24"/>
+          <w:szCs w:val="24"/>
+        </w:rPr>
+        <w:br/>
+      </w:r>
+      <w:r>
+        <w:rPr>
+          <w:color w:val="A9B7C6"/>
+          <w:sz w:val="24"/>
+          <w:szCs w:val="24"/>
+        </w:rPr>
+        <w:t>String[][] members = {</w:t>
+      </w:r>
+      <w:r>
+        <w:rPr>
+          <w:color w:val="A9B7C6"/>
+          <w:sz w:val="24"/>
+          <w:szCs w:val="24"/>
+        </w:rPr>
+        <w:br/>
+        <w:t xml:space="preserve">        {</w:t>
+      </w:r>
+      <w:r>
+        <w:rPr>
+          <w:color w:val="6A8759"/>
+          <w:sz w:val="24"/>
+          <w:szCs w:val="24"/>
+        </w:rPr>
+        <w:t>"Mujahid"</w:t>
+      </w:r>
+      <w:r>
+        <w:rPr>
+          <w:color w:val="CC7832"/>
+          <w:sz w:val="24"/>
+          <w:szCs w:val="24"/>
+        </w:rPr>
+        <w:t xml:space="preserve">, </w:t>
+      </w:r>
+      <w:r>
+        <w:rPr>
+          <w:color w:val="6A8759"/>
+          <w:sz w:val="24"/>
+          <w:szCs w:val="24"/>
+        </w:rPr>
+        <w:t>"Ansori"</w:t>
+      </w:r>
+      <w:r>
+        <w:rPr>
+          <w:color w:val="A9B7C6"/>
+          <w:sz w:val="24"/>
+          <w:szCs w:val="24"/>
+        </w:rPr>
+        <w:t>}</w:t>
+      </w:r>
+      <w:r>
+        <w:rPr>
+          <w:color w:val="CC7832"/>
+          <w:sz w:val="24"/>
+          <w:szCs w:val="24"/>
+        </w:rPr>
+        <w:t>,</w:t>
+      </w:r>
+      <w:r>
+        <w:rPr>
+          <w:color w:val="CC7832"/>
+          <w:sz w:val="24"/>
+          <w:szCs w:val="24"/>
+        </w:rPr>
+        <w:br/>
+        <w:t xml:space="preserve">        </w:t>
+      </w:r>
+      <w:r>
+        <w:rPr>
+          <w:color w:val="A9B7C6"/>
+          <w:sz w:val="24"/>
+          <w:szCs w:val="24"/>
+        </w:rPr>
+        <w:t>{</w:t>
+      </w:r>
+      <w:r>
+        <w:rPr>
+          <w:color w:val="6A8759"/>
+          <w:sz w:val="24"/>
+          <w:szCs w:val="24"/>
+        </w:rPr>
+        <w:t>"Farhan"</w:t>
+      </w:r>
+      <w:r>
+        <w:rPr>
+          <w:color w:val="CC7832"/>
+          <w:sz w:val="24"/>
+          <w:szCs w:val="24"/>
+        </w:rPr>
+        <w:t xml:space="preserve">, </w:t>
+      </w:r>
+      <w:r>
+        <w:rPr>
+          <w:color w:val="6A8759"/>
+          <w:sz w:val="24"/>
+          <w:szCs w:val="24"/>
+        </w:rPr>
+        <w:t>"Nurzaman"</w:t>
+      </w:r>
+      <w:r>
+        <w:rPr>
+          <w:color w:val="A9B7C6"/>
+          <w:sz w:val="24"/>
+          <w:szCs w:val="24"/>
+        </w:rPr>
+        <w:t>}</w:t>
+      </w:r>
+      <w:r>
+        <w:rPr>
+          <w:color w:val="CC7832"/>
+          <w:sz w:val="24"/>
+          <w:szCs w:val="24"/>
+        </w:rPr>
+        <w:t>,</w:t>
+      </w:r>
+      <w:r>
+        <w:rPr>
+          <w:color w:val="CC7832"/>
+          <w:sz w:val="24"/>
+          <w:szCs w:val="24"/>
+        </w:rPr>
+        <w:br/>
+        <w:t xml:space="preserve">        </w:t>
+      </w:r>
+      <w:r>
+        <w:rPr>
+          <w:color w:val="A9B7C6"/>
+          <w:sz w:val="24"/>
+          <w:szCs w:val="24"/>
+        </w:rPr>
+        <w:t>{</w:t>
+      </w:r>
+      <w:r>
+        <w:rPr>
+          <w:color w:val="6A8759"/>
+          <w:sz w:val="24"/>
+          <w:szCs w:val="24"/>
+        </w:rPr>
+        <w:t>"Hilmy"</w:t>
+      </w:r>
+      <w:r>
+        <w:rPr>
+          <w:color w:val="CC7832"/>
+          <w:sz w:val="24"/>
+          <w:szCs w:val="24"/>
+        </w:rPr>
+        <w:t xml:space="preserve">, </w:t>
+      </w:r>
+      <w:r>
+        <w:rPr>
+          <w:color w:val="6A8759"/>
+          <w:sz w:val="24"/>
+          <w:szCs w:val="24"/>
+        </w:rPr>
+        <w:t>"Apriadi"</w:t>
+      </w:r>
+      <w:r>
+        <w:rPr>
+          <w:color w:val="A9B7C6"/>
+          <w:sz w:val="24"/>
+          <w:szCs w:val="24"/>
+        </w:rPr>
+        <w:t>}</w:t>
+      </w:r>
+      <w:r>
+        <w:rPr>
+          <w:color w:val="A9B7C6"/>
+          <w:sz w:val="24"/>
+          <w:szCs w:val="24"/>
+        </w:rPr>
+        <w:br/>
+      </w:r>
+      <w:r>
+        <w:rPr>
+          <w:color w:val="A9B7C6"/>
+          <w:sz w:val="24"/>
+          <w:szCs w:val="24"/>
+        </w:rPr>
+        <w:br/>
+        <w:t>}</w:t>
+      </w:r>
+      <w:r>
+        <w:rPr>
+          <w:color w:val="CC7832"/>
+          <w:sz w:val="24"/>
+          <w:szCs w:val="24"/>
+        </w:rPr>
+        <w:t>;</w:t>
+      </w:r>
+      <w:r>
+        <w:rPr>
+          <w:color w:val="CC7832"/>
+          <w:sz w:val="24"/>
+          <w:szCs w:val="24"/>
+        </w:rPr>
+        <w:br/>
+      </w:r>
+      <w:r>
+        <w:rPr>
+          <w:color w:val="CC7832"/>
+          <w:sz w:val="24"/>
+          <w:szCs w:val="24"/>
+        </w:rPr>
+        <w:br/>
+      </w:r>
+      <w:r>
+        <w:rPr>
+          <w:color w:val="A9B7C6"/>
+          <w:sz w:val="24"/>
+          <w:szCs w:val="24"/>
+        </w:rPr>
+        <w:t>System.</w:t>
+      </w:r>
+      <w:r>
+        <w:rPr>
+          <w:i/>
+          <w:iCs/>
+          <w:color w:val="9876AA"/>
+          <w:sz w:val="24"/>
+          <w:szCs w:val="24"/>
+        </w:rPr>
+        <w:t>out</w:t>
+      </w:r>
+      <w:r>
+        <w:rPr>
+          <w:color w:val="A9B7C6"/>
+          <w:sz w:val="24"/>
+          <w:szCs w:val="24"/>
+        </w:rPr>
+        <w:t>.println(members[</w:t>
+      </w:r>
+      <w:r>
+        <w:rPr>
+          <w:color w:val="6897BB"/>
+          <w:sz w:val="24"/>
+          <w:szCs w:val="24"/>
+        </w:rPr>
+        <w:t>0</w:t>
+      </w:r>
+      <w:r>
+        <w:rPr>
+          <w:color w:val="A9B7C6"/>
+          <w:sz w:val="24"/>
+          <w:szCs w:val="24"/>
+        </w:rPr>
+        <w:t>][</w:t>
+      </w:r>
+      <w:r>
+        <w:rPr>
+          <w:color w:val="6897BB"/>
+          <w:sz w:val="24"/>
+          <w:szCs w:val="24"/>
+        </w:rPr>
+        <w:t>1</w:t>
+      </w:r>
+      <w:r>
+        <w:rPr>
+          <w:color w:val="A9B7C6"/>
+          <w:sz w:val="24"/>
+          <w:szCs w:val="24"/>
+        </w:rPr>
+        <w:t>])</w:t>
+      </w:r>
+      <w:r>
+        <w:rPr>
+          <w:color w:val="CC7832"/>
+          <w:sz w:val="24"/>
+          <w:szCs w:val="24"/>
+        </w:rPr>
+        <w:t xml:space="preserve">; </w:t>
+      </w:r>
+      <w:r>
+        <w:rPr>
+          <w:color w:val="808080"/>
+          <w:sz w:val="24"/>
+          <w:szCs w:val="24"/>
+        </w:rPr>
+        <w:t>// ansori</w:t>
+      </w:r>
+    </w:p>
+    <w:p/>
+    <w:p>
+      <w:r>
+        <w:t>Expression = a piece of code that result a value;</w:t>
+      </w:r>
+      <w:r>
+        <w:br/>
+        <w:t>statement = instruction or action (condition and loops);</w:t>
       </w:r>
     </w:p>
     <w:p>
       <w:r>
-        <w:t>Perulangan</w:t>
+        <w:t>We can’t put a statement when an expression is expected</w:t>
       </w:r>
     </w:p>
     <w:p>
       <w:r>
+        <w:t>Example</w:t>
+      </w:r>
+      <w:r>
+        <w:br/>
+        <w:t>System.out.println(const x); // error</w:t>
+      </w:r>
+      <w:r>
+        <w:br/>
+        <w:t>var x = if(a &lt; 2) { return 2}; // error</w:t>
+      </w:r>
+    </w:p>
+    <w:p/>
+    <w:p>
+      <w:r>
+        <w:t>Percabganan</w:t>
+      </w:r>
+    </w:p>
+    <w:p>
+      <w:pPr>
+        <w:pStyle w:val="HTMLPreformatted"/>
+        <w:shd w:val="clear" w:color="auto" w:fill="2B2B2B"/>
+        <w:rPr>
+          <w:color w:val="A9B7C6"/>
+          <w:sz w:val="24"/>
+          <w:szCs w:val="24"/>
+        </w:rPr>
+      </w:pPr>
+      <w:r>
+        <w:rPr>
+          <w:color w:val="CC7832"/>
+          <w:sz w:val="24"/>
+          <w:szCs w:val="24"/>
+        </w:rPr>
+        <w:t xml:space="preserve">var </w:t>
+      </w:r>
+      <w:r>
+        <w:rPr>
+          <w:color w:val="A9B7C6"/>
+          <w:sz w:val="24"/>
+          <w:szCs w:val="24"/>
+        </w:rPr>
+        <w:t xml:space="preserve">absen = </w:t>
+      </w:r>
+      <w:r>
+        <w:rPr>
+          <w:color w:val="6897BB"/>
+          <w:sz w:val="24"/>
+          <w:szCs w:val="24"/>
+        </w:rPr>
+        <w:t>70</w:t>
+      </w:r>
+      <w:r>
+        <w:rPr>
+          <w:color w:val="CC7832"/>
+          <w:sz w:val="24"/>
+          <w:szCs w:val="24"/>
+        </w:rPr>
+        <w:t>;</w:t>
+      </w:r>
+      <w:r>
+        <w:rPr>
+          <w:color w:val="CC7832"/>
+          <w:sz w:val="24"/>
+          <w:szCs w:val="24"/>
+        </w:rPr>
+        <w:br/>
+        <w:t xml:space="preserve">var </w:t>
+      </w:r>
+      <w:r>
+        <w:rPr>
+          <w:color w:val="A9B7C6"/>
+          <w:sz w:val="24"/>
+          <w:szCs w:val="24"/>
+        </w:rPr>
+        <w:t xml:space="preserve">ujianAkhir = </w:t>
+      </w:r>
+      <w:r>
+        <w:rPr>
+          <w:color w:val="6897BB"/>
+          <w:sz w:val="24"/>
+          <w:szCs w:val="24"/>
+        </w:rPr>
+        <w:t>75</w:t>
+      </w:r>
+      <w:r>
+        <w:rPr>
+          <w:color w:val="CC7832"/>
+          <w:sz w:val="24"/>
+          <w:szCs w:val="24"/>
+        </w:rPr>
+        <w:t>;</w:t>
+      </w:r>
+      <w:r>
+        <w:rPr>
+          <w:color w:val="CC7832"/>
+          <w:sz w:val="24"/>
+          <w:szCs w:val="24"/>
+        </w:rPr>
+        <w:br/>
+      </w:r>
+      <w:r>
+        <w:rPr>
+          <w:color w:val="CC7832"/>
+          <w:sz w:val="24"/>
+          <w:szCs w:val="24"/>
+        </w:rPr>
+        <w:br/>
+        <w:t>if</w:t>
+      </w:r>
+      <w:r>
+        <w:rPr>
+          <w:color w:val="A9B7C6"/>
+          <w:sz w:val="24"/>
+          <w:szCs w:val="24"/>
+        </w:rPr>
+        <w:t xml:space="preserve">(absen &gt;= </w:t>
+      </w:r>
+      <w:r>
+        <w:rPr>
+          <w:color w:val="6897BB"/>
+          <w:sz w:val="24"/>
+          <w:szCs w:val="24"/>
+        </w:rPr>
+        <w:t xml:space="preserve">75 </w:t>
+      </w:r>
+      <w:r>
+        <w:rPr>
+          <w:color w:val="A9B7C6"/>
+          <w:sz w:val="24"/>
+          <w:szCs w:val="24"/>
+        </w:rPr>
+        <w:t xml:space="preserve">&amp;&amp; ujianAkhir &gt;= </w:t>
+      </w:r>
+      <w:r>
+        <w:rPr>
+          <w:color w:val="6897BB"/>
+          <w:sz w:val="24"/>
+          <w:szCs w:val="24"/>
+        </w:rPr>
+        <w:t>75</w:t>
+      </w:r>
+      <w:r>
+        <w:rPr>
+          <w:color w:val="A9B7C6"/>
+          <w:sz w:val="24"/>
+          <w:szCs w:val="24"/>
+        </w:rPr>
+        <w:t>){</w:t>
+      </w:r>
+      <w:r>
+        <w:rPr>
+          <w:color w:val="A9B7C6"/>
+          <w:sz w:val="24"/>
+          <w:szCs w:val="24"/>
+        </w:rPr>
+        <w:br/>
+        <w:t xml:space="preserve">    System.</w:t>
+      </w:r>
+      <w:r>
+        <w:rPr>
+          <w:i/>
+          <w:iCs/>
+          <w:color w:val="9876AA"/>
+          <w:sz w:val="24"/>
+          <w:szCs w:val="24"/>
+        </w:rPr>
+        <w:t>out</w:t>
+      </w:r>
+      <w:r>
+        <w:rPr>
+          <w:color w:val="A9B7C6"/>
+          <w:sz w:val="24"/>
+          <w:szCs w:val="24"/>
+        </w:rPr>
+        <w:t>.println(</w:t>
+      </w:r>
+      <w:r>
+        <w:rPr>
+          <w:color w:val="6A8759"/>
+          <w:sz w:val="24"/>
+          <w:szCs w:val="24"/>
+        </w:rPr>
+        <w:t>"Selamat Anda lulus"</w:t>
+      </w:r>
+      <w:r>
+        <w:rPr>
+          <w:color w:val="A9B7C6"/>
+          <w:sz w:val="24"/>
+          <w:szCs w:val="24"/>
+        </w:rPr>
+        <w:t>)</w:t>
+      </w:r>
+      <w:r>
+        <w:rPr>
+          <w:color w:val="CC7832"/>
+          <w:sz w:val="24"/>
+          <w:szCs w:val="24"/>
+        </w:rPr>
+        <w:t>;</w:t>
+      </w:r>
+      <w:r>
+        <w:rPr>
+          <w:color w:val="CC7832"/>
+          <w:sz w:val="24"/>
+          <w:szCs w:val="24"/>
+        </w:rPr>
+        <w:br/>
+      </w:r>
+      <w:r>
+        <w:rPr>
+          <w:color w:val="A9B7C6"/>
+          <w:sz w:val="24"/>
+          <w:szCs w:val="24"/>
+        </w:rPr>
+        <w:t>}</w:t>
+      </w:r>
+      <w:r>
+        <w:rPr>
+          <w:color w:val="A9B7C6"/>
+          <w:sz w:val="24"/>
+          <w:szCs w:val="24"/>
+        </w:rPr>
+        <w:br/>
+      </w:r>
+      <w:r>
+        <w:rPr>
+          <w:color w:val="A9B7C6"/>
+          <w:sz w:val="24"/>
+          <w:szCs w:val="24"/>
+        </w:rPr>
+        <w:br/>
+      </w:r>
+      <w:r>
+        <w:rPr>
+          <w:color w:val="CC7832"/>
+          <w:sz w:val="24"/>
+          <w:szCs w:val="24"/>
+        </w:rPr>
+        <w:t xml:space="preserve">char </w:t>
+      </w:r>
+      <w:r>
+        <w:rPr>
+          <w:color w:val="A9B7C6"/>
+          <w:sz w:val="24"/>
+          <w:szCs w:val="24"/>
+        </w:rPr>
+        <w:t xml:space="preserve">nilai = </w:t>
+      </w:r>
+      <w:r>
+        <w:rPr>
+          <w:color w:val="6A8759"/>
+          <w:sz w:val="24"/>
+          <w:szCs w:val="24"/>
+        </w:rPr>
+        <w:t>'A'</w:t>
+      </w:r>
+      <w:r>
+        <w:rPr>
+          <w:color w:val="CC7832"/>
+          <w:sz w:val="24"/>
+          <w:szCs w:val="24"/>
+        </w:rPr>
+        <w:t>;</w:t>
+      </w:r>
+      <w:r>
+        <w:rPr>
+          <w:color w:val="CC7832"/>
+          <w:sz w:val="24"/>
+          <w:szCs w:val="24"/>
+        </w:rPr>
+        <w:br/>
+        <w:t>switch</w:t>
+      </w:r>
+      <w:r>
+        <w:rPr>
+          <w:color w:val="A9B7C6"/>
+          <w:sz w:val="24"/>
+          <w:szCs w:val="24"/>
+        </w:rPr>
+        <w:t>(nilai){</w:t>
+      </w:r>
+      <w:r>
+        <w:rPr>
+          <w:color w:val="A9B7C6"/>
+          <w:sz w:val="24"/>
+          <w:szCs w:val="24"/>
+        </w:rPr>
+        <w:br/>
+        <w:t xml:space="preserve">    </w:t>
+      </w:r>
+      <w:r>
+        <w:rPr>
+          <w:color w:val="CC7832"/>
+          <w:sz w:val="24"/>
+          <w:szCs w:val="24"/>
+        </w:rPr>
+        <w:t xml:space="preserve">case </w:t>
+      </w:r>
+      <w:r>
+        <w:rPr>
+          <w:color w:val="6A8759"/>
+          <w:sz w:val="24"/>
+          <w:szCs w:val="24"/>
+        </w:rPr>
+        <w:t>'A'</w:t>
+      </w:r>
+      <w:r>
+        <w:rPr>
+          <w:color w:val="A9B7C6"/>
+          <w:sz w:val="24"/>
+          <w:szCs w:val="24"/>
+        </w:rPr>
+        <w:t>:</w:t>
+      </w:r>
+      <w:r>
+        <w:rPr>
+          <w:color w:val="A9B7C6"/>
+          <w:sz w:val="24"/>
+          <w:szCs w:val="24"/>
+        </w:rPr>
+        <w:br/>
+        <w:t xml:space="preserve">        System.</w:t>
+      </w:r>
+      <w:r>
+        <w:rPr>
+          <w:i/>
+          <w:iCs/>
+          <w:color w:val="9876AA"/>
+          <w:sz w:val="24"/>
+          <w:szCs w:val="24"/>
+        </w:rPr>
+        <w:t>out</w:t>
+      </w:r>
+      <w:r>
+        <w:rPr>
+          <w:color w:val="A9B7C6"/>
+          <w:sz w:val="24"/>
+          <w:szCs w:val="24"/>
+        </w:rPr>
+        <w:t>.println(</w:t>
+      </w:r>
+      <w:r>
+        <w:rPr>
+          <w:color w:val="6A8759"/>
+          <w:sz w:val="24"/>
+          <w:szCs w:val="24"/>
+        </w:rPr>
+        <w:t>"lulus dengan sangat baik"</w:t>
+      </w:r>
+      <w:r>
+        <w:rPr>
+          <w:color w:val="A9B7C6"/>
+          <w:sz w:val="24"/>
+          <w:szCs w:val="24"/>
+        </w:rPr>
+        <w:t>)</w:t>
+      </w:r>
+      <w:r>
+        <w:rPr>
+          <w:color w:val="CC7832"/>
+          <w:sz w:val="24"/>
+          <w:szCs w:val="24"/>
+        </w:rPr>
+        <w:t>;</w:t>
+      </w:r>
+      <w:r>
+        <w:rPr>
+          <w:color w:val="CC7832"/>
+          <w:sz w:val="24"/>
+          <w:szCs w:val="24"/>
+        </w:rPr>
+        <w:br/>
+        <w:t xml:space="preserve">        break;</w:t>
+      </w:r>
+      <w:r>
+        <w:rPr>
+          <w:color w:val="CC7832"/>
+          <w:sz w:val="24"/>
+          <w:szCs w:val="24"/>
+        </w:rPr>
+        <w:br/>
+        <w:t xml:space="preserve">    case </w:t>
+      </w:r>
+      <w:r>
+        <w:rPr>
+          <w:color w:val="6A8759"/>
+          <w:sz w:val="24"/>
+          <w:szCs w:val="24"/>
+        </w:rPr>
+        <w:t>'B'</w:t>
+      </w:r>
+      <w:r>
+        <w:rPr>
+          <w:color w:val="A9B7C6"/>
+          <w:sz w:val="24"/>
+          <w:szCs w:val="24"/>
+        </w:rPr>
+        <w:t>:</w:t>
+      </w:r>
+      <w:r>
+        <w:rPr>
+          <w:color w:val="A9B7C6"/>
+          <w:sz w:val="24"/>
+          <w:szCs w:val="24"/>
+        </w:rPr>
+        <w:br/>
+        <w:t xml:space="preserve">        System.</w:t>
+      </w:r>
+      <w:r>
+        <w:rPr>
+          <w:i/>
+          <w:iCs/>
+          <w:color w:val="9876AA"/>
+          <w:sz w:val="24"/>
+          <w:szCs w:val="24"/>
+        </w:rPr>
+        <w:t>out</w:t>
+      </w:r>
+      <w:r>
+        <w:rPr>
+          <w:color w:val="A9B7C6"/>
+          <w:sz w:val="24"/>
+          <w:szCs w:val="24"/>
+        </w:rPr>
+        <w:t>.println(</w:t>
+      </w:r>
+      <w:r>
+        <w:rPr>
+          <w:color w:val="6A8759"/>
+          <w:sz w:val="24"/>
+          <w:szCs w:val="24"/>
+        </w:rPr>
+        <w:t>"lulus dengan sangat baik"</w:t>
+      </w:r>
+      <w:r>
+        <w:rPr>
+          <w:color w:val="A9B7C6"/>
+          <w:sz w:val="24"/>
+          <w:szCs w:val="24"/>
+        </w:rPr>
+        <w:t>)</w:t>
+      </w:r>
+      <w:r>
+        <w:rPr>
+          <w:color w:val="CC7832"/>
+          <w:sz w:val="24"/>
+          <w:szCs w:val="24"/>
+        </w:rPr>
+        <w:t>;</w:t>
+      </w:r>
+      <w:r>
+        <w:rPr>
+          <w:color w:val="CC7832"/>
+          <w:sz w:val="24"/>
+          <w:szCs w:val="24"/>
+        </w:rPr>
+        <w:br/>
+        <w:t xml:space="preserve">        break;</w:t>
+      </w:r>
+      <w:r>
+        <w:rPr>
+          <w:color w:val="CC7832"/>
+          <w:sz w:val="24"/>
+          <w:szCs w:val="24"/>
+        </w:rPr>
+        <w:br/>
+        <w:t xml:space="preserve">    case </w:t>
+      </w:r>
+      <w:r>
+        <w:rPr>
+          <w:color w:val="6A8759"/>
+          <w:sz w:val="24"/>
+          <w:szCs w:val="24"/>
+        </w:rPr>
+        <w:t>'C'</w:t>
+      </w:r>
+      <w:r>
+        <w:rPr>
+          <w:color w:val="A9B7C6"/>
+          <w:sz w:val="24"/>
+          <w:szCs w:val="24"/>
+        </w:rPr>
+        <w:t>:</w:t>
+      </w:r>
+      <w:r>
+        <w:rPr>
+          <w:color w:val="A9B7C6"/>
+          <w:sz w:val="24"/>
+          <w:szCs w:val="24"/>
+        </w:rPr>
+        <w:br/>
+        <w:t xml:space="preserve">        System.</w:t>
+      </w:r>
+      <w:r>
+        <w:rPr>
+          <w:i/>
+          <w:iCs/>
+          <w:color w:val="9876AA"/>
+          <w:sz w:val="24"/>
+          <w:szCs w:val="24"/>
+        </w:rPr>
+        <w:t>out</w:t>
+      </w:r>
+      <w:r>
+        <w:rPr>
+          <w:color w:val="A9B7C6"/>
+          <w:sz w:val="24"/>
+          <w:szCs w:val="24"/>
+        </w:rPr>
+        <w:t>.println(</w:t>
+      </w:r>
+      <w:r>
+        <w:rPr>
+          <w:color w:val="6A8759"/>
+          <w:sz w:val="24"/>
+          <w:szCs w:val="24"/>
+        </w:rPr>
+        <w:t>"lulus dengan sangat baik"</w:t>
+      </w:r>
+      <w:r>
+        <w:rPr>
+          <w:color w:val="A9B7C6"/>
+          <w:sz w:val="24"/>
+          <w:szCs w:val="24"/>
+        </w:rPr>
+        <w:t>)</w:t>
+      </w:r>
+      <w:r>
+        <w:rPr>
+          <w:color w:val="CC7832"/>
+          <w:sz w:val="24"/>
+          <w:szCs w:val="24"/>
+        </w:rPr>
+        <w:t>;</w:t>
+      </w:r>
+      <w:r>
+        <w:rPr>
+          <w:color w:val="CC7832"/>
+          <w:sz w:val="24"/>
+          <w:szCs w:val="24"/>
+        </w:rPr>
+        <w:br/>
+        <w:t xml:space="preserve">        break;</w:t>
+      </w:r>
+      <w:r>
+        <w:rPr>
+          <w:color w:val="CC7832"/>
+          <w:sz w:val="24"/>
+          <w:szCs w:val="24"/>
+        </w:rPr>
+        <w:br/>
+        <w:t xml:space="preserve">    case </w:t>
+      </w:r>
+      <w:r>
+        <w:rPr>
+          <w:color w:val="6A8759"/>
+          <w:sz w:val="24"/>
+          <w:szCs w:val="24"/>
+        </w:rPr>
+        <w:t>'D'</w:t>
+      </w:r>
+      <w:r>
+        <w:rPr>
+          <w:color w:val="A9B7C6"/>
+          <w:sz w:val="24"/>
+          <w:szCs w:val="24"/>
+        </w:rPr>
+        <w:t>:</w:t>
+      </w:r>
+      <w:r>
+        <w:rPr>
+          <w:color w:val="A9B7C6"/>
+          <w:sz w:val="24"/>
+          <w:szCs w:val="24"/>
+        </w:rPr>
+        <w:br/>
+        <w:t xml:space="preserve">        System.</w:t>
+      </w:r>
+      <w:r>
+        <w:rPr>
+          <w:i/>
+          <w:iCs/>
+          <w:color w:val="9876AA"/>
+          <w:sz w:val="24"/>
+          <w:szCs w:val="24"/>
+        </w:rPr>
+        <w:t>out</w:t>
+      </w:r>
+      <w:r>
+        <w:rPr>
+          <w:color w:val="A9B7C6"/>
+          <w:sz w:val="24"/>
+          <w:szCs w:val="24"/>
+        </w:rPr>
+        <w:t>.println(</w:t>
+      </w:r>
+      <w:r>
+        <w:rPr>
+          <w:color w:val="6A8759"/>
+          <w:sz w:val="24"/>
+          <w:szCs w:val="24"/>
+        </w:rPr>
+        <w:t>"lulus dengan sangat baik"</w:t>
+      </w:r>
+      <w:r>
+        <w:rPr>
+          <w:color w:val="A9B7C6"/>
+          <w:sz w:val="24"/>
+          <w:szCs w:val="24"/>
+        </w:rPr>
+        <w:t>)</w:t>
+      </w:r>
+      <w:r>
+        <w:rPr>
+          <w:color w:val="CC7832"/>
+          <w:sz w:val="24"/>
+          <w:szCs w:val="24"/>
+        </w:rPr>
+        <w:t>;</w:t>
+      </w:r>
+      <w:r>
+        <w:rPr>
+          <w:color w:val="CC7832"/>
+          <w:sz w:val="24"/>
+          <w:szCs w:val="24"/>
+        </w:rPr>
+        <w:br/>
+        <w:t xml:space="preserve">        break;</w:t>
+      </w:r>
+      <w:r>
+        <w:rPr>
+          <w:color w:val="CC7832"/>
+          <w:sz w:val="24"/>
+          <w:szCs w:val="24"/>
+        </w:rPr>
+        <w:br/>
+        <w:t xml:space="preserve">    case </w:t>
+      </w:r>
+      <w:r>
+        <w:rPr>
+          <w:color w:val="6A8759"/>
+          <w:sz w:val="24"/>
+          <w:szCs w:val="24"/>
+        </w:rPr>
+        <w:t>'E'</w:t>
+      </w:r>
+      <w:r>
+        <w:rPr>
+          <w:color w:val="A9B7C6"/>
+          <w:sz w:val="24"/>
+          <w:szCs w:val="24"/>
+        </w:rPr>
+        <w:t>:</w:t>
+      </w:r>
+      <w:r>
+        <w:rPr>
+          <w:color w:val="A9B7C6"/>
+          <w:sz w:val="24"/>
+          <w:szCs w:val="24"/>
+        </w:rPr>
+        <w:br/>
+        <w:t xml:space="preserve">        System.</w:t>
+      </w:r>
+      <w:r>
+        <w:rPr>
+          <w:i/>
+          <w:iCs/>
+          <w:color w:val="9876AA"/>
+          <w:sz w:val="24"/>
+          <w:szCs w:val="24"/>
+        </w:rPr>
+        <w:t>out</w:t>
+      </w:r>
+      <w:r>
+        <w:rPr>
+          <w:color w:val="A9B7C6"/>
+          <w:sz w:val="24"/>
+          <w:szCs w:val="24"/>
+        </w:rPr>
+        <w:t>.println(</w:t>
+      </w:r>
+      <w:r>
+        <w:rPr>
+          <w:color w:val="6A8759"/>
+          <w:sz w:val="24"/>
+          <w:szCs w:val="24"/>
+        </w:rPr>
+        <w:t>"lulus dengan sangat baik"</w:t>
+      </w:r>
+      <w:r>
+        <w:rPr>
+          <w:color w:val="A9B7C6"/>
+          <w:sz w:val="24"/>
+          <w:szCs w:val="24"/>
+        </w:rPr>
+        <w:t>)</w:t>
+      </w:r>
+      <w:r>
+        <w:rPr>
+          <w:color w:val="CC7832"/>
+          <w:sz w:val="24"/>
+          <w:szCs w:val="24"/>
+        </w:rPr>
+        <w:t>;</w:t>
+      </w:r>
+      <w:r>
+        <w:rPr>
+          <w:color w:val="CC7832"/>
+          <w:sz w:val="24"/>
+          <w:szCs w:val="24"/>
+        </w:rPr>
+        <w:br/>
+        <w:t xml:space="preserve">        break;</w:t>
+      </w:r>
+      <w:r>
+        <w:rPr>
+          <w:color w:val="CC7832"/>
+          <w:sz w:val="24"/>
+          <w:szCs w:val="24"/>
+        </w:rPr>
+        <w:br/>
+        <w:t xml:space="preserve">    default</w:t>
+      </w:r>
+      <w:r>
+        <w:rPr>
+          <w:color w:val="A9B7C6"/>
+          <w:sz w:val="24"/>
+          <w:szCs w:val="24"/>
+        </w:rPr>
+        <w:t>:</w:t>
+      </w:r>
+      <w:r>
+        <w:rPr>
+          <w:color w:val="A9B7C6"/>
+          <w:sz w:val="24"/>
+          <w:szCs w:val="24"/>
+        </w:rPr>
+        <w:br/>
+        <w:t xml:space="preserve">        System.</w:t>
+      </w:r>
+      <w:r>
+        <w:rPr>
+          <w:i/>
+          <w:iCs/>
+          <w:color w:val="9876AA"/>
+          <w:sz w:val="24"/>
+          <w:szCs w:val="24"/>
+        </w:rPr>
+        <w:t>out</w:t>
+      </w:r>
+      <w:r>
+        <w:rPr>
+          <w:color w:val="A9B7C6"/>
+          <w:sz w:val="24"/>
+          <w:szCs w:val="24"/>
+        </w:rPr>
+        <w:t>.println(</w:t>
+      </w:r>
+      <w:r>
+        <w:rPr>
+          <w:color w:val="6A8759"/>
+          <w:sz w:val="24"/>
+          <w:szCs w:val="24"/>
+        </w:rPr>
+        <w:t>"jelek banget ku"</w:t>
+      </w:r>
+      <w:r>
+        <w:rPr>
+          <w:color w:val="A9B7C6"/>
+          <w:sz w:val="24"/>
+          <w:szCs w:val="24"/>
+        </w:rPr>
+        <w:t>)</w:t>
+      </w:r>
+      <w:r>
+        <w:rPr>
+          <w:color w:val="CC7832"/>
+          <w:sz w:val="24"/>
+          <w:szCs w:val="24"/>
+        </w:rPr>
+        <w:t>;</w:t>
+      </w:r>
+      <w:r>
+        <w:rPr>
+          <w:color w:val="CC7832"/>
+          <w:sz w:val="24"/>
+          <w:szCs w:val="24"/>
+        </w:rPr>
+        <w:br/>
+      </w:r>
+      <w:r>
+        <w:rPr>
+          <w:color w:val="CC7832"/>
+          <w:sz w:val="24"/>
+          <w:szCs w:val="24"/>
+        </w:rPr>
+        <w:lastRenderedPageBreak/>
+        <w:br/>
+      </w:r>
+      <w:r>
+        <w:rPr>
+          <w:color w:val="A9B7C6"/>
+          <w:sz w:val="24"/>
+          <w:szCs w:val="24"/>
+        </w:rPr>
+        <w:t>}</w:t>
+      </w:r>
+    </w:p>
+    <w:p/>
+    <w:p>
+      <w:pPr>
+        <w:pStyle w:val="HTMLPreformatted"/>
+        <w:shd w:val="clear" w:color="auto" w:fill="2B2B2B"/>
+        <w:rPr>
+          <w:color w:val="A9B7C6"/>
+          <w:sz w:val="24"/>
+          <w:szCs w:val="24"/>
+        </w:rPr>
+      </w:pPr>
+      <w:r>
+        <w:rPr>
+          <w:color w:val="808080"/>
+          <w:sz w:val="24"/>
+          <w:szCs w:val="24"/>
+        </w:rPr>
+        <w:t>// dimulai pada java 14 kita dapat menggunakan lambda dalam swith case</w:t>
+      </w:r>
+      <w:r>
+        <w:rPr>
+          <w:color w:val="808080"/>
+          <w:sz w:val="24"/>
+          <w:szCs w:val="24"/>
+        </w:rPr>
+        <w:br/>
+      </w:r>
+      <w:r>
+        <w:rPr>
+          <w:color w:val="CC7832"/>
+          <w:sz w:val="24"/>
+          <w:szCs w:val="24"/>
+        </w:rPr>
+        <w:t xml:space="preserve">switch </w:t>
+      </w:r>
+      <w:r>
+        <w:rPr>
+          <w:color w:val="A9B7C6"/>
+          <w:sz w:val="24"/>
+          <w:szCs w:val="24"/>
+        </w:rPr>
+        <w:t>(nilai){</w:t>
+      </w:r>
+      <w:r>
+        <w:rPr>
+          <w:color w:val="A9B7C6"/>
+          <w:sz w:val="24"/>
+          <w:szCs w:val="24"/>
+        </w:rPr>
+        <w:br/>
+        <w:t xml:space="preserve">    </w:t>
+      </w:r>
+      <w:r>
+        <w:rPr>
+          <w:color w:val="CC7832"/>
+          <w:sz w:val="24"/>
+          <w:szCs w:val="24"/>
+        </w:rPr>
+        <w:t xml:space="preserve">case </w:t>
+      </w:r>
+      <w:r>
+        <w:rPr>
+          <w:color w:val="6A8759"/>
+          <w:sz w:val="24"/>
+          <w:szCs w:val="24"/>
+        </w:rPr>
+        <w:t xml:space="preserve">'A' </w:t>
+      </w:r>
+      <w:r>
+        <w:rPr>
+          <w:color w:val="A9B7C6"/>
+          <w:sz w:val="24"/>
+          <w:szCs w:val="24"/>
+        </w:rPr>
+        <w:t>-&gt;System.</w:t>
+      </w:r>
+      <w:r>
+        <w:rPr>
+          <w:i/>
+          <w:iCs/>
+          <w:color w:val="9876AA"/>
+          <w:sz w:val="24"/>
+          <w:szCs w:val="24"/>
+        </w:rPr>
+        <w:t>out</w:t>
+      </w:r>
+      <w:r>
+        <w:rPr>
+          <w:color w:val="A9B7C6"/>
+          <w:sz w:val="24"/>
+          <w:szCs w:val="24"/>
+        </w:rPr>
+        <w:t>.println(</w:t>
+      </w:r>
+      <w:r>
+        <w:rPr>
+          <w:color w:val="6A8759"/>
+          <w:sz w:val="24"/>
+          <w:szCs w:val="24"/>
+        </w:rPr>
+        <w:t>"bagus banget gila"</w:t>
+      </w:r>
+      <w:r>
+        <w:rPr>
+          <w:color w:val="A9B7C6"/>
+          <w:sz w:val="24"/>
+          <w:szCs w:val="24"/>
+        </w:rPr>
+        <w:t>)</w:t>
+      </w:r>
+      <w:r>
+        <w:rPr>
+          <w:color w:val="CC7832"/>
+          <w:sz w:val="24"/>
+          <w:szCs w:val="24"/>
+        </w:rPr>
+        <w:t>;</w:t>
+      </w:r>
+      <w:r>
+        <w:rPr>
+          <w:color w:val="CC7832"/>
+          <w:sz w:val="24"/>
+          <w:szCs w:val="24"/>
+        </w:rPr>
+        <w:br/>
+        <w:t xml:space="preserve">    case </w:t>
+      </w:r>
+      <w:r>
+        <w:rPr>
+          <w:color w:val="6A8759"/>
+          <w:sz w:val="24"/>
+          <w:szCs w:val="24"/>
+        </w:rPr>
+        <w:t>'B'</w:t>
+      </w:r>
+      <w:r>
+        <w:rPr>
+          <w:color w:val="CC7832"/>
+          <w:sz w:val="24"/>
+          <w:szCs w:val="24"/>
+        </w:rPr>
+        <w:t xml:space="preserve">, </w:t>
+      </w:r>
+      <w:r>
+        <w:rPr>
+          <w:color w:val="6A8759"/>
+          <w:sz w:val="24"/>
+          <w:szCs w:val="24"/>
+        </w:rPr>
+        <w:t xml:space="preserve">'C' </w:t>
+      </w:r>
+      <w:r>
+        <w:rPr>
+          <w:color w:val="A9B7C6"/>
+          <w:sz w:val="24"/>
+          <w:szCs w:val="24"/>
+        </w:rPr>
+        <w:t>-&gt; System.</w:t>
+      </w:r>
+      <w:r>
+        <w:rPr>
+          <w:i/>
+          <w:iCs/>
+          <w:color w:val="9876AA"/>
+          <w:sz w:val="24"/>
+          <w:szCs w:val="24"/>
+        </w:rPr>
+        <w:t>out</w:t>
+      </w:r>
+      <w:r>
+        <w:rPr>
+          <w:color w:val="A9B7C6"/>
+          <w:sz w:val="24"/>
+          <w:szCs w:val="24"/>
+        </w:rPr>
+        <w:t>.println(</w:t>
+      </w:r>
+      <w:r>
+        <w:rPr>
+          <w:color w:val="6A8759"/>
+          <w:sz w:val="24"/>
+          <w:szCs w:val="24"/>
+        </w:rPr>
+        <w:t>"gila sih"</w:t>
+      </w:r>
+      <w:r>
+        <w:rPr>
+          <w:color w:val="A9B7C6"/>
+          <w:sz w:val="24"/>
+          <w:szCs w:val="24"/>
+        </w:rPr>
+        <w:t>)</w:t>
+      </w:r>
+      <w:r>
+        <w:rPr>
+          <w:color w:val="CC7832"/>
+          <w:sz w:val="24"/>
+          <w:szCs w:val="24"/>
+        </w:rPr>
+        <w:t>;</w:t>
+      </w:r>
+      <w:r>
+        <w:rPr>
+          <w:color w:val="CC7832"/>
+          <w:sz w:val="24"/>
+          <w:szCs w:val="24"/>
+        </w:rPr>
+        <w:br/>
+        <w:t xml:space="preserve">    default </w:t>
+      </w:r>
+      <w:r>
+        <w:rPr>
+          <w:color w:val="A9B7C6"/>
+          <w:sz w:val="24"/>
+          <w:szCs w:val="24"/>
+        </w:rPr>
+        <w:t>-&gt; {System.</w:t>
+      </w:r>
+      <w:r>
+        <w:rPr>
+          <w:i/>
+          <w:iCs/>
+          <w:color w:val="9876AA"/>
+          <w:sz w:val="24"/>
+          <w:szCs w:val="24"/>
+        </w:rPr>
+        <w:t>out</w:t>
+      </w:r>
+      <w:r>
+        <w:rPr>
+          <w:color w:val="A9B7C6"/>
+          <w:sz w:val="24"/>
+          <w:szCs w:val="24"/>
+        </w:rPr>
+        <w:t>.println(</w:t>
+      </w:r>
+      <w:r>
+        <w:rPr>
+          <w:color w:val="6A8759"/>
+          <w:sz w:val="24"/>
+          <w:szCs w:val="24"/>
+        </w:rPr>
+        <w:t>"jelek"</w:t>
+      </w:r>
+      <w:r>
+        <w:rPr>
+          <w:color w:val="A9B7C6"/>
+          <w:sz w:val="24"/>
+          <w:szCs w:val="24"/>
+        </w:rPr>
+        <w:t>)</w:t>
+      </w:r>
+      <w:r>
+        <w:rPr>
+          <w:color w:val="CC7832"/>
+          <w:sz w:val="24"/>
+          <w:szCs w:val="24"/>
+        </w:rPr>
+        <w:t>;</w:t>
+      </w:r>
+      <w:r>
+        <w:rPr>
+          <w:color w:val="A9B7C6"/>
+          <w:sz w:val="24"/>
+          <w:szCs w:val="24"/>
+        </w:rPr>
+        <w:t>}</w:t>
+      </w:r>
+      <w:r>
+        <w:rPr>
+          <w:color w:val="A9B7C6"/>
+          <w:sz w:val="24"/>
+          <w:szCs w:val="24"/>
+        </w:rPr>
+        <w:br/>
+        <w:t>}</w:t>
+      </w:r>
+      <w:r>
+        <w:rPr>
+          <w:color w:val="A9B7C6"/>
+          <w:sz w:val="24"/>
+          <w:szCs w:val="24"/>
+        </w:rPr>
+        <w:br/>
+      </w:r>
+      <w:r>
+        <w:rPr>
+          <w:color w:val="A9B7C6"/>
+          <w:sz w:val="24"/>
+          <w:szCs w:val="24"/>
+        </w:rPr>
+        <w:br/>
+      </w:r>
+      <w:r>
+        <w:rPr>
+          <w:color w:val="808080"/>
+          <w:sz w:val="24"/>
+          <w:szCs w:val="24"/>
+        </w:rPr>
+        <w:t>// menggunakan yeild</w:t>
+      </w:r>
+      <w:r>
+        <w:rPr>
+          <w:color w:val="808080"/>
+          <w:sz w:val="24"/>
+          <w:szCs w:val="24"/>
+        </w:rPr>
+        <w:br/>
+      </w:r>
+      <w:r>
+        <w:rPr>
+          <w:color w:val="A9B7C6"/>
+          <w:sz w:val="24"/>
+          <w:szCs w:val="24"/>
+        </w:rPr>
+        <w:t xml:space="preserve">String ucapan = </w:t>
+      </w:r>
+      <w:r>
+        <w:rPr>
+          <w:color w:val="CC7832"/>
+          <w:sz w:val="24"/>
+          <w:szCs w:val="24"/>
+        </w:rPr>
+        <w:t xml:space="preserve">switch </w:t>
+      </w:r>
+      <w:r>
+        <w:rPr>
+          <w:color w:val="A9B7C6"/>
+          <w:sz w:val="24"/>
+          <w:szCs w:val="24"/>
+        </w:rPr>
+        <w:t>(nilai) {</w:t>
+      </w:r>
+      <w:r>
+        <w:rPr>
+          <w:color w:val="A9B7C6"/>
+          <w:sz w:val="24"/>
+          <w:szCs w:val="24"/>
+        </w:rPr>
+        <w:br/>
+        <w:t xml:space="preserve">    </w:t>
+      </w:r>
+      <w:r>
+        <w:rPr>
+          <w:color w:val="CC7832"/>
+          <w:sz w:val="24"/>
+          <w:szCs w:val="24"/>
+        </w:rPr>
+        <w:t xml:space="preserve">case </w:t>
+      </w:r>
+      <w:r>
+        <w:rPr>
+          <w:color w:val="6A8759"/>
+          <w:sz w:val="24"/>
+          <w:szCs w:val="24"/>
+        </w:rPr>
+        <w:t>'A'</w:t>
+      </w:r>
+      <w:r>
+        <w:rPr>
+          <w:color w:val="A9B7C6"/>
+          <w:sz w:val="24"/>
+          <w:szCs w:val="24"/>
+        </w:rPr>
+        <w:t>:</w:t>
+      </w:r>
+      <w:r>
+        <w:rPr>
+          <w:color w:val="A9B7C6"/>
+          <w:sz w:val="24"/>
+          <w:szCs w:val="24"/>
+        </w:rPr>
+        <w:br/>
+        <w:t xml:space="preserve">        </w:t>
+      </w:r>
+      <w:r>
+        <w:rPr>
+          <w:color w:val="CC7832"/>
+          <w:sz w:val="24"/>
+          <w:szCs w:val="24"/>
+        </w:rPr>
+        <w:t xml:space="preserve">yield </w:t>
+      </w:r>
+      <w:r>
+        <w:rPr>
+          <w:color w:val="6A8759"/>
+          <w:sz w:val="24"/>
+          <w:szCs w:val="24"/>
+        </w:rPr>
+        <w:t>"Bagus banget gila"</w:t>
+      </w:r>
+      <w:r>
+        <w:rPr>
+          <w:color w:val="CC7832"/>
+          <w:sz w:val="24"/>
+          <w:szCs w:val="24"/>
+        </w:rPr>
+        <w:t>;</w:t>
+      </w:r>
+      <w:r>
+        <w:rPr>
+          <w:color w:val="CC7832"/>
+          <w:sz w:val="24"/>
+          <w:szCs w:val="24"/>
+        </w:rPr>
+        <w:br/>
+        <w:t xml:space="preserve">    case </w:t>
+      </w:r>
+      <w:r>
+        <w:rPr>
+          <w:color w:val="6A8759"/>
+          <w:sz w:val="24"/>
+          <w:szCs w:val="24"/>
+        </w:rPr>
+        <w:t>'B'</w:t>
+      </w:r>
+      <w:r>
+        <w:rPr>
+          <w:color w:val="CC7832"/>
+          <w:sz w:val="24"/>
+          <w:szCs w:val="24"/>
+        </w:rPr>
+        <w:t xml:space="preserve">, </w:t>
+      </w:r>
+      <w:r>
+        <w:rPr>
+          <w:color w:val="6A8759"/>
+          <w:sz w:val="24"/>
+          <w:szCs w:val="24"/>
+        </w:rPr>
+        <w:t>'C'</w:t>
+      </w:r>
+      <w:r>
+        <w:rPr>
+          <w:color w:val="A9B7C6"/>
+          <w:sz w:val="24"/>
+          <w:szCs w:val="24"/>
+        </w:rPr>
+        <w:t>:</w:t>
+      </w:r>
+      <w:r>
+        <w:rPr>
+          <w:color w:val="A9B7C6"/>
+          <w:sz w:val="24"/>
+          <w:szCs w:val="24"/>
+        </w:rPr>
+        <w:br/>
+        <w:t xml:space="preserve">        </w:t>
+      </w:r>
+      <w:r>
+        <w:rPr>
+          <w:color w:val="CC7832"/>
+          <w:sz w:val="24"/>
+          <w:szCs w:val="24"/>
+        </w:rPr>
+        <w:t xml:space="preserve">yield </w:t>
+      </w:r>
+      <w:r>
+        <w:rPr>
+          <w:color w:val="6A8759"/>
+          <w:sz w:val="24"/>
+          <w:szCs w:val="24"/>
+        </w:rPr>
+        <w:t>"mayanlah"</w:t>
+      </w:r>
+      <w:r>
+        <w:rPr>
+          <w:color w:val="CC7832"/>
+          <w:sz w:val="24"/>
+          <w:szCs w:val="24"/>
+        </w:rPr>
+        <w:t>;</w:t>
+      </w:r>
+      <w:r>
+        <w:rPr>
+          <w:color w:val="CC7832"/>
+          <w:sz w:val="24"/>
+          <w:szCs w:val="24"/>
+        </w:rPr>
+        <w:br/>
+        <w:t xml:space="preserve">    default</w:t>
+      </w:r>
+      <w:r>
+        <w:rPr>
+          <w:color w:val="A9B7C6"/>
+          <w:sz w:val="24"/>
+          <w:szCs w:val="24"/>
+        </w:rPr>
+        <w:t>:</w:t>
+      </w:r>
+      <w:r>
+        <w:rPr>
+          <w:color w:val="A9B7C6"/>
+          <w:sz w:val="24"/>
+          <w:szCs w:val="24"/>
+        </w:rPr>
+        <w:br/>
+        <w:t xml:space="preserve">        </w:t>
+      </w:r>
+      <w:r>
+        <w:rPr>
+          <w:color w:val="CC7832"/>
+          <w:sz w:val="24"/>
+          <w:szCs w:val="24"/>
+        </w:rPr>
+        <w:t xml:space="preserve">yield </w:t>
+      </w:r>
+      <w:r>
+        <w:rPr>
+          <w:color w:val="6A8759"/>
+          <w:sz w:val="24"/>
+          <w:szCs w:val="24"/>
+        </w:rPr>
+        <w:t>"jelek banget gila"</w:t>
+      </w:r>
+      <w:r>
+        <w:rPr>
+          <w:color w:val="CC7832"/>
+          <w:sz w:val="24"/>
+          <w:szCs w:val="24"/>
+        </w:rPr>
+        <w:t>;</w:t>
+      </w:r>
+      <w:r>
+        <w:rPr>
+          <w:color w:val="CC7832"/>
+          <w:sz w:val="24"/>
+          <w:szCs w:val="24"/>
+        </w:rPr>
+        <w:br/>
+      </w:r>
+      <w:r>
+        <w:rPr>
+          <w:color w:val="A9B7C6"/>
+          <w:sz w:val="24"/>
+          <w:szCs w:val="24"/>
+        </w:rPr>
+        <w:t>}</w:t>
+      </w:r>
+      <w:r>
+        <w:rPr>
+          <w:color w:val="CC7832"/>
+          <w:sz w:val="24"/>
+          <w:szCs w:val="24"/>
+        </w:rPr>
+        <w:t>;</w:t>
+      </w:r>
+      <w:r>
+        <w:rPr>
+          <w:color w:val="CC7832"/>
+          <w:sz w:val="24"/>
+          <w:szCs w:val="24"/>
+        </w:rPr>
+        <w:br/>
+      </w:r>
+      <w:r>
+        <w:rPr>
+          <w:color w:val="CC7832"/>
+          <w:sz w:val="24"/>
+          <w:szCs w:val="24"/>
+        </w:rPr>
+        <w:br/>
+      </w:r>
+      <w:r>
+        <w:rPr>
+          <w:color w:val="A9B7C6"/>
+          <w:sz w:val="24"/>
+          <w:szCs w:val="24"/>
+        </w:rPr>
+        <w:t>System.</w:t>
+      </w:r>
+      <w:r>
+        <w:rPr>
+          <w:i/>
+          <w:iCs/>
+          <w:color w:val="9876AA"/>
+          <w:sz w:val="24"/>
+          <w:szCs w:val="24"/>
+        </w:rPr>
+        <w:t>out</w:t>
+      </w:r>
+      <w:r>
+        <w:rPr>
+          <w:color w:val="A9B7C6"/>
+          <w:sz w:val="24"/>
+          <w:szCs w:val="24"/>
+        </w:rPr>
+        <w:t>.println(ucapan)</w:t>
+      </w:r>
+      <w:r>
+        <w:rPr>
+          <w:color w:val="CC7832"/>
+          <w:sz w:val="24"/>
+          <w:szCs w:val="24"/>
+        </w:rPr>
+        <w:t>;</w:t>
+      </w:r>
+    </w:p>
+    <w:p/>
+    <w:p>
+      <w:r>
+        <w:t>Perulangan</w:t>
+      </w:r>
+    </w:p>
+    <w:p>
+      <w:pPr>
+        <w:pStyle w:val="HTMLPreformatted"/>
+        <w:shd w:val="clear" w:color="auto" w:fill="2B2B2B"/>
+        <w:rPr>
+          <w:color w:val="A9B7C6"/>
+          <w:sz w:val="24"/>
+          <w:szCs w:val="24"/>
+        </w:rPr>
+      </w:pPr>
+      <w:r>
+        <w:rPr>
+          <w:color w:val="CC7832"/>
+          <w:sz w:val="24"/>
+          <w:szCs w:val="24"/>
+        </w:rPr>
+        <w:t>for</w:t>
+      </w:r>
+      <w:r>
+        <w:rPr>
+          <w:color w:val="A9B7C6"/>
+          <w:sz w:val="24"/>
+          <w:szCs w:val="24"/>
+        </w:rPr>
+        <w:t>(</w:t>
+      </w:r>
+      <w:r>
+        <w:rPr>
+          <w:color w:val="CC7832"/>
+          <w:sz w:val="24"/>
+          <w:szCs w:val="24"/>
+        </w:rPr>
+        <w:t xml:space="preserve">int </w:t>
+      </w:r>
+      <w:r>
+        <w:rPr>
+          <w:color w:val="A9B7C6"/>
+          <w:sz w:val="24"/>
+          <w:szCs w:val="24"/>
+        </w:rPr>
+        <w:t>i=</w:t>
+      </w:r>
+      <w:r>
+        <w:rPr>
+          <w:color w:val="6897BB"/>
+          <w:sz w:val="24"/>
+          <w:szCs w:val="24"/>
+        </w:rPr>
+        <w:t>0</w:t>
+      </w:r>
+      <w:r>
+        <w:rPr>
+          <w:color w:val="CC7832"/>
+          <w:sz w:val="24"/>
+          <w:szCs w:val="24"/>
+        </w:rPr>
+        <w:t>;</w:t>
+      </w:r>
+      <w:r>
+        <w:rPr>
+          <w:color w:val="A9B7C6"/>
+          <w:sz w:val="24"/>
+          <w:szCs w:val="24"/>
+        </w:rPr>
+        <w:t>i&lt;</w:t>
+      </w:r>
+      <w:r>
+        <w:rPr>
+          <w:color w:val="6897BB"/>
+          <w:sz w:val="24"/>
+          <w:szCs w:val="24"/>
+        </w:rPr>
+        <w:t>5</w:t>
+      </w:r>
+      <w:r>
+        <w:rPr>
+          <w:color w:val="CC7832"/>
+          <w:sz w:val="24"/>
+          <w:szCs w:val="24"/>
+        </w:rPr>
+        <w:t>;</w:t>
+      </w:r>
+      <w:r>
+        <w:rPr>
+          <w:color w:val="A9B7C6"/>
+          <w:sz w:val="24"/>
+          <w:szCs w:val="24"/>
+        </w:rPr>
+        <w:t>i++){</w:t>
+      </w:r>
+      <w:r>
+        <w:rPr>
+          <w:color w:val="A9B7C6"/>
+          <w:sz w:val="24"/>
+          <w:szCs w:val="24"/>
+        </w:rPr>
+        <w:br/>
+        <w:t xml:space="preserve">    </w:t>
+      </w:r>
+      <w:r>
+        <w:rPr>
+          <w:color w:val="CC7832"/>
+          <w:sz w:val="24"/>
+          <w:szCs w:val="24"/>
+        </w:rPr>
+        <w:t>for</w:t>
+      </w:r>
+      <w:r>
+        <w:rPr>
+          <w:color w:val="A9B7C6"/>
+          <w:sz w:val="24"/>
+          <w:szCs w:val="24"/>
+        </w:rPr>
+        <w:t>(</w:t>
+      </w:r>
+      <w:r>
+        <w:rPr>
+          <w:color w:val="CC7832"/>
+          <w:sz w:val="24"/>
+          <w:szCs w:val="24"/>
+        </w:rPr>
+        <w:t xml:space="preserve">int </w:t>
+      </w:r>
+      <w:r>
+        <w:rPr>
+          <w:color w:val="A9B7C6"/>
+          <w:sz w:val="24"/>
+          <w:szCs w:val="24"/>
+        </w:rPr>
+        <w:t>j=</w:t>
+      </w:r>
+      <w:r>
+        <w:rPr>
+          <w:color w:val="6897BB"/>
+          <w:sz w:val="24"/>
+          <w:szCs w:val="24"/>
+        </w:rPr>
+        <w:t>0</w:t>
+      </w:r>
+      <w:r>
+        <w:rPr>
+          <w:color w:val="CC7832"/>
+          <w:sz w:val="24"/>
+          <w:szCs w:val="24"/>
+        </w:rPr>
+        <w:t>;</w:t>
+      </w:r>
+      <w:r>
+        <w:rPr>
+          <w:color w:val="A9B7C6"/>
+          <w:sz w:val="24"/>
+          <w:szCs w:val="24"/>
+        </w:rPr>
+        <w:t>j&lt;i</w:t>
+      </w:r>
+      <w:r>
+        <w:rPr>
+          <w:color w:val="CC7832"/>
+          <w:sz w:val="24"/>
+          <w:szCs w:val="24"/>
+        </w:rPr>
+        <w:t>;</w:t>
+      </w:r>
+      <w:r>
+        <w:rPr>
+          <w:color w:val="A9B7C6"/>
+          <w:sz w:val="24"/>
+          <w:szCs w:val="24"/>
+        </w:rPr>
+        <w:t>j++){</w:t>
+      </w:r>
+      <w:r>
+        <w:rPr>
+          <w:color w:val="A9B7C6"/>
+          <w:sz w:val="24"/>
+          <w:szCs w:val="24"/>
+        </w:rPr>
+        <w:br/>
+        <w:t xml:space="preserve">        System.</w:t>
+      </w:r>
+      <w:r>
+        <w:rPr>
+          <w:i/>
+          <w:iCs/>
+          <w:color w:val="9876AA"/>
+          <w:sz w:val="24"/>
+          <w:szCs w:val="24"/>
+        </w:rPr>
+        <w:t>out</w:t>
+      </w:r>
+      <w:r>
+        <w:rPr>
+          <w:color w:val="A9B7C6"/>
+          <w:sz w:val="24"/>
+          <w:szCs w:val="24"/>
+        </w:rPr>
+        <w:t>.print(</w:t>
+      </w:r>
+      <w:r>
+        <w:rPr>
+          <w:color w:val="6A8759"/>
+          <w:sz w:val="24"/>
+          <w:szCs w:val="24"/>
+        </w:rPr>
+        <w:t>"*"</w:t>
+      </w:r>
+      <w:r>
+        <w:rPr>
+          <w:color w:val="A9B7C6"/>
+          <w:sz w:val="24"/>
+          <w:szCs w:val="24"/>
+        </w:rPr>
+        <w:t>)</w:t>
+      </w:r>
+      <w:r>
+        <w:rPr>
+          <w:color w:val="CC7832"/>
+          <w:sz w:val="24"/>
+          <w:szCs w:val="24"/>
+        </w:rPr>
+        <w:t>;</w:t>
+      </w:r>
+      <w:r>
+        <w:rPr>
+          <w:color w:val="CC7832"/>
+          <w:sz w:val="24"/>
+          <w:szCs w:val="24"/>
+        </w:rPr>
+        <w:br/>
+        <w:t xml:space="preserve">    </w:t>
+      </w:r>
+      <w:r>
+        <w:rPr>
+          <w:color w:val="A9B7C6"/>
+          <w:sz w:val="24"/>
+          <w:szCs w:val="24"/>
+        </w:rPr>
+        <w:t>}</w:t>
+      </w:r>
+      <w:r>
+        <w:rPr>
+          <w:color w:val="A9B7C6"/>
+          <w:sz w:val="24"/>
+          <w:szCs w:val="24"/>
+        </w:rPr>
+        <w:br/>
+        <w:t xml:space="preserve">    System.</w:t>
+      </w:r>
+      <w:r>
+        <w:rPr>
+          <w:i/>
+          <w:iCs/>
+          <w:color w:val="9876AA"/>
+          <w:sz w:val="24"/>
+          <w:szCs w:val="24"/>
+        </w:rPr>
+        <w:t>out</w:t>
+      </w:r>
+      <w:r>
+        <w:rPr>
+          <w:color w:val="A9B7C6"/>
+          <w:sz w:val="24"/>
+          <w:szCs w:val="24"/>
+        </w:rPr>
+        <w:t>.println()</w:t>
+      </w:r>
+      <w:r>
+        <w:rPr>
+          <w:color w:val="CC7832"/>
+          <w:sz w:val="24"/>
+          <w:szCs w:val="24"/>
+        </w:rPr>
+        <w:t>;</w:t>
+      </w:r>
+      <w:r>
+        <w:rPr>
+          <w:color w:val="CC7832"/>
+          <w:sz w:val="24"/>
+          <w:szCs w:val="24"/>
+        </w:rPr>
+        <w:br/>
+      </w:r>
+      <w:r>
+        <w:rPr>
+          <w:color w:val="A9B7C6"/>
+          <w:sz w:val="24"/>
+          <w:szCs w:val="24"/>
+        </w:rPr>
+        <w:t>}</w:t>
+      </w:r>
+      <w:r>
+        <w:rPr>
+          <w:color w:val="A9B7C6"/>
+          <w:sz w:val="24"/>
+          <w:szCs w:val="24"/>
+        </w:rPr>
+        <w:br/>
+      </w:r>
+      <w:r>
+        <w:rPr>
+          <w:color w:val="A9B7C6"/>
+          <w:sz w:val="24"/>
+          <w:szCs w:val="24"/>
+        </w:rPr>
+        <w:br/>
+      </w:r>
+      <w:r>
+        <w:rPr>
+          <w:color w:val="CC7832"/>
+          <w:sz w:val="24"/>
+          <w:szCs w:val="24"/>
+        </w:rPr>
+        <w:t xml:space="preserve">var </w:t>
+      </w:r>
+      <w:r>
+        <w:rPr>
+          <w:color w:val="A9B7C6"/>
+          <w:sz w:val="24"/>
+          <w:szCs w:val="24"/>
+        </w:rPr>
+        <w:t xml:space="preserve">nilai = </w:t>
+      </w:r>
+      <w:r>
+        <w:rPr>
+          <w:color w:val="6897BB"/>
+          <w:sz w:val="24"/>
+          <w:szCs w:val="24"/>
+        </w:rPr>
+        <w:t>50</w:t>
+      </w:r>
+      <w:r>
+        <w:rPr>
+          <w:color w:val="CC7832"/>
+          <w:sz w:val="24"/>
+          <w:szCs w:val="24"/>
+        </w:rPr>
+        <w:t>;</w:t>
+      </w:r>
+      <w:r>
+        <w:rPr>
+          <w:color w:val="CC7832"/>
+          <w:sz w:val="24"/>
+          <w:szCs w:val="24"/>
+        </w:rPr>
+        <w:br/>
+        <w:t xml:space="preserve">boolean </w:t>
+      </w:r>
+      <w:r>
+        <w:rPr>
+          <w:color w:val="A9B7C6"/>
+          <w:sz w:val="24"/>
+          <w:szCs w:val="24"/>
+        </w:rPr>
+        <w:t xml:space="preserve">masihRemed = nilai &gt;= </w:t>
+      </w:r>
+      <w:r>
+        <w:rPr>
+          <w:color w:val="6897BB"/>
+          <w:sz w:val="24"/>
+          <w:szCs w:val="24"/>
+        </w:rPr>
+        <w:t xml:space="preserve">70 </w:t>
+      </w:r>
+      <w:r>
+        <w:rPr>
+          <w:color w:val="A9B7C6"/>
+          <w:sz w:val="24"/>
+          <w:szCs w:val="24"/>
+        </w:rPr>
+        <w:t xml:space="preserve">? </w:t>
+      </w:r>
+      <w:r>
+        <w:rPr>
+          <w:color w:val="CC7832"/>
+          <w:sz w:val="24"/>
+          <w:szCs w:val="24"/>
+        </w:rPr>
+        <w:t>false</w:t>
+      </w:r>
+      <w:r>
+        <w:rPr>
+          <w:color w:val="A9B7C6"/>
+          <w:sz w:val="24"/>
+          <w:szCs w:val="24"/>
+        </w:rPr>
+        <w:t>:</w:t>
+      </w:r>
+      <w:r>
+        <w:rPr>
+          <w:color w:val="CC7832"/>
+          <w:sz w:val="24"/>
+          <w:szCs w:val="24"/>
+        </w:rPr>
+        <w:t>true;</w:t>
+      </w:r>
+      <w:r>
+        <w:rPr>
+          <w:color w:val="CC7832"/>
+          <w:sz w:val="24"/>
+          <w:szCs w:val="24"/>
+        </w:rPr>
+        <w:br/>
+        <w:t>while</w:t>
+      </w:r>
+      <w:r>
+        <w:rPr>
+          <w:color w:val="A9B7C6"/>
+          <w:sz w:val="24"/>
+          <w:szCs w:val="24"/>
+        </w:rPr>
+        <w:t>(masihRemed){</w:t>
+      </w:r>
+      <w:r>
+        <w:rPr>
+          <w:color w:val="A9B7C6"/>
+          <w:sz w:val="24"/>
+          <w:szCs w:val="24"/>
+        </w:rPr>
+        <w:br/>
+        <w:t xml:space="preserve">    System.</w:t>
+      </w:r>
+      <w:r>
+        <w:rPr>
+          <w:i/>
+          <w:iCs/>
+          <w:color w:val="9876AA"/>
+          <w:sz w:val="24"/>
+          <w:szCs w:val="24"/>
+        </w:rPr>
+        <w:t>out</w:t>
+      </w:r>
+      <w:r>
+        <w:rPr>
+          <w:color w:val="A9B7C6"/>
+          <w:sz w:val="24"/>
+          <w:szCs w:val="24"/>
+        </w:rPr>
+        <w:t>.println(</w:t>
+      </w:r>
+      <w:r>
+        <w:rPr>
+          <w:color w:val="6A8759"/>
+          <w:sz w:val="24"/>
+          <w:szCs w:val="24"/>
+        </w:rPr>
+        <w:t>"remedke"</w:t>
+      </w:r>
+      <w:r>
+        <w:rPr>
+          <w:color w:val="A9B7C6"/>
+          <w:sz w:val="24"/>
+          <w:szCs w:val="24"/>
+        </w:rPr>
+        <w:t>)</w:t>
+      </w:r>
+      <w:r>
+        <w:rPr>
+          <w:color w:val="CC7832"/>
+          <w:sz w:val="24"/>
+          <w:szCs w:val="24"/>
+        </w:rPr>
+        <w:t>;</w:t>
+      </w:r>
+      <w:r>
+        <w:rPr>
+          <w:color w:val="CC7832"/>
+          <w:sz w:val="24"/>
+          <w:szCs w:val="24"/>
+        </w:rPr>
+        <w:br/>
+        <w:t xml:space="preserve">    </w:t>
+      </w:r>
+      <w:r>
+        <w:rPr>
+          <w:color w:val="A9B7C6"/>
+          <w:sz w:val="24"/>
+          <w:szCs w:val="24"/>
+        </w:rPr>
+        <w:t>nilai+=</w:t>
+      </w:r>
+      <w:r>
+        <w:rPr>
+          <w:color w:val="6897BB"/>
+          <w:sz w:val="24"/>
+          <w:szCs w:val="24"/>
+        </w:rPr>
+        <w:t>5</w:t>
+      </w:r>
+      <w:r>
+        <w:rPr>
+          <w:color w:val="CC7832"/>
+          <w:sz w:val="24"/>
+          <w:szCs w:val="24"/>
+        </w:rPr>
+        <w:t>;</w:t>
+      </w:r>
+      <w:r>
+        <w:rPr>
+          <w:color w:val="CC7832"/>
+          <w:sz w:val="24"/>
+          <w:szCs w:val="24"/>
+        </w:rPr>
+        <w:br/>
+        <w:t xml:space="preserve">    </w:t>
+      </w:r>
+      <w:r>
+        <w:rPr>
+          <w:color w:val="A9B7C6"/>
+          <w:sz w:val="24"/>
+          <w:szCs w:val="24"/>
+        </w:rPr>
+        <w:t xml:space="preserve">masihRemed = nilai &gt;= </w:t>
+      </w:r>
+      <w:r>
+        <w:rPr>
+          <w:color w:val="6897BB"/>
+          <w:sz w:val="24"/>
+          <w:szCs w:val="24"/>
+        </w:rPr>
+        <w:t xml:space="preserve">70 </w:t>
+      </w:r>
+      <w:r>
+        <w:rPr>
+          <w:color w:val="A9B7C6"/>
+          <w:sz w:val="24"/>
+          <w:szCs w:val="24"/>
+        </w:rPr>
+        <w:t xml:space="preserve">? </w:t>
+      </w:r>
+      <w:r>
+        <w:rPr>
+          <w:color w:val="CC7832"/>
+          <w:sz w:val="24"/>
+          <w:szCs w:val="24"/>
+        </w:rPr>
+        <w:t>false</w:t>
+      </w:r>
+      <w:r>
+        <w:rPr>
+          <w:color w:val="A9B7C6"/>
+          <w:sz w:val="24"/>
+          <w:szCs w:val="24"/>
+        </w:rPr>
+        <w:t>:</w:t>
+      </w:r>
+      <w:r>
+        <w:rPr>
+          <w:color w:val="CC7832"/>
+          <w:sz w:val="24"/>
+          <w:szCs w:val="24"/>
+        </w:rPr>
+        <w:t>true;</w:t>
+      </w:r>
+      <w:r>
+        <w:rPr>
+          <w:color w:val="CC7832"/>
+          <w:sz w:val="24"/>
+          <w:szCs w:val="24"/>
+        </w:rPr>
+        <w:br/>
+      </w:r>
+      <w:r>
+        <w:rPr>
+          <w:color w:val="A9B7C6"/>
+          <w:sz w:val="24"/>
+          <w:szCs w:val="24"/>
+        </w:rPr>
+        <w:t>}</w:t>
+      </w:r>
+      <w:r>
+        <w:rPr>
+          <w:color w:val="A9B7C6"/>
+          <w:sz w:val="24"/>
+          <w:szCs w:val="24"/>
+        </w:rPr>
+        <w:br/>
+      </w:r>
+      <w:r>
+        <w:rPr>
+          <w:color w:val="A9B7C6"/>
+          <w:sz w:val="24"/>
+          <w:szCs w:val="24"/>
+        </w:rPr>
+        <w:br/>
+      </w:r>
+      <w:r>
+        <w:rPr>
+          <w:color w:val="CC7832"/>
+          <w:sz w:val="24"/>
+          <w:szCs w:val="24"/>
+        </w:rPr>
+        <w:t>do</w:t>
+      </w:r>
+      <w:r>
+        <w:rPr>
+          <w:color w:val="A9B7C6"/>
+          <w:sz w:val="24"/>
+          <w:szCs w:val="24"/>
+        </w:rPr>
+        <w:t>{</w:t>
+      </w:r>
+      <w:r>
+        <w:rPr>
+          <w:color w:val="A9B7C6"/>
+          <w:sz w:val="24"/>
+          <w:szCs w:val="24"/>
+        </w:rPr>
+        <w:br/>
+        <w:t xml:space="preserve">    System.</w:t>
+      </w:r>
+      <w:r>
+        <w:rPr>
+          <w:i/>
+          <w:iCs/>
+          <w:color w:val="9876AA"/>
+          <w:sz w:val="24"/>
+          <w:szCs w:val="24"/>
+        </w:rPr>
+        <w:t>out</w:t>
+      </w:r>
+      <w:r>
+        <w:rPr>
+          <w:color w:val="A9B7C6"/>
+          <w:sz w:val="24"/>
+          <w:szCs w:val="24"/>
+        </w:rPr>
+        <w:t>.println(</w:t>
+      </w:r>
+      <w:r>
+        <w:rPr>
+          <w:color w:val="6A8759"/>
+          <w:sz w:val="24"/>
+          <w:szCs w:val="24"/>
+        </w:rPr>
+        <w:t>"akan dijalankan meskipun kondisi tidka terpenuhi"</w:t>
+      </w:r>
+      <w:r>
+        <w:rPr>
+          <w:color w:val="A9B7C6"/>
+          <w:sz w:val="24"/>
+          <w:szCs w:val="24"/>
+        </w:rPr>
+        <w:t>)</w:t>
+      </w:r>
+      <w:r>
+        <w:rPr>
+          <w:color w:val="CC7832"/>
+          <w:sz w:val="24"/>
+          <w:szCs w:val="24"/>
+        </w:rPr>
+        <w:t>;</w:t>
+      </w:r>
+      <w:r>
+        <w:rPr>
+          <w:color w:val="CC7832"/>
+          <w:sz w:val="24"/>
+          <w:szCs w:val="24"/>
+        </w:rPr>
+        <w:br/>
+      </w:r>
+      <w:r>
+        <w:rPr>
+          <w:color w:val="A9B7C6"/>
+          <w:sz w:val="24"/>
+          <w:szCs w:val="24"/>
+        </w:rPr>
+        <w:t xml:space="preserve">} </w:t>
+      </w:r>
+      <w:r>
+        <w:rPr>
+          <w:color w:val="CC7832"/>
+          <w:sz w:val="24"/>
+          <w:szCs w:val="24"/>
+        </w:rPr>
+        <w:t>while</w:t>
+      </w:r>
+      <w:r>
+        <w:rPr>
+          <w:color w:val="A9B7C6"/>
+          <w:sz w:val="24"/>
+          <w:szCs w:val="24"/>
+        </w:rPr>
+        <w:t>(masihRemed)</w:t>
+      </w:r>
+      <w:r>
+        <w:rPr>
+          <w:color w:val="CC7832"/>
+          <w:sz w:val="24"/>
+          <w:szCs w:val="24"/>
+        </w:rPr>
+        <w:t>;</w:t>
+      </w:r>
+      <w:r>
+        <w:rPr>
+          <w:color w:val="CC7832"/>
+          <w:sz w:val="24"/>
+          <w:szCs w:val="24"/>
+        </w:rPr>
+        <w:br/>
+      </w:r>
+      <w:r>
+        <w:rPr>
+          <w:color w:val="CC7832"/>
+          <w:sz w:val="24"/>
+          <w:szCs w:val="24"/>
+        </w:rPr>
+        <w:br/>
+      </w:r>
+      <w:r>
+        <w:rPr>
+          <w:color w:val="A9B7C6"/>
+          <w:sz w:val="24"/>
+          <w:szCs w:val="24"/>
+        </w:rPr>
+        <w:t>String[] nama = {</w:t>
+      </w:r>
+      <w:r>
+        <w:rPr>
+          <w:color w:val="A9B7C6"/>
+          <w:sz w:val="24"/>
+          <w:szCs w:val="24"/>
+        </w:rPr>
+        <w:br/>
+        <w:t xml:space="preserve">        </w:t>
+      </w:r>
+      <w:r>
+        <w:rPr>
+          <w:color w:val="6A8759"/>
+          <w:sz w:val="24"/>
+          <w:szCs w:val="24"/>
+        </w:rPr>
+        <w:t>"Mujahid"</w:t>
+      </w:r>
+      <w:r>
+        <w:rPr>
+          <w:color w:val="CC7832"/>
+          <w:sz w:val="24"/>
+          <w:szCs w:val="24"/>
+        </w:rPr>
+        <w:t xml:space="preserve">, </w:t>
+      </w:r>
+      <w:r>
+        <w:rPr>
+          <w:color w:val="6A8759"/>
+          <w:sz w:val="24"/>
+          <w:szCs w:val="24"/>
+        </w:rPr>
+        <w:t>"ansori"</w:t>
+      </w:r>
+      <w:r>
+        <w:rPr>
+          <w:color w:val="CC7832"/>
+          <w:sz w:val="24"/>
+          <w:szCs w:val="24"/>
+        </w:rPr>
+        <w:t xml:space="preserve">, </w:t>
+      </w:r>
+      <w:r>
+        <w:rPr>
+          <w:color w:val="6A8759"/>
+          <w:sz w:val="24"/>
+          <w:szCs w:val="24"/>
+        </w:rPr>
+        <w:t>"majid"</w:t>
+      </w:r>
+      <w:r>
+        <w:rPr>
+          <w:color w:val="6A8759"/>
+          <w:sz w:val="24"/>
+          <w:szCs w:val="24"/>
+        </w:rPr>
+        <w:br/>
+      </w:r>
+      <w:r>
+        <w:rPr>
+          <w:color w:val="A9B7C6"/>
+          <w:sz w:val="24"/>
+          <w:szCs w:val="24"/>
+        </w:rPr>
+        <w:t>}</w:t>
+      </w:r>
+      <w:r>
+        <w:rPr>
+          <w:color w:val="CC7832"/>
+          <w:sz w:val="24"/>
+          <w:szCs w:val="24"/>
+        </w:rPr>
+        <w:t>;</w:t>
+      </w:r>
+      <w:r>
+        <w:rPr>
+          <w:color w:val="CC7832"/>
+          <w:sz w:val="24"/>
+          <w:szCs w:val="24"/>
+        </w:rPr>
+        <w:br/>
+      </w:r>
+      <w:r>
+        <w:rPr>
+          <w:color w:val="CC7832"/>
+          <w:sz w:val="24"/>
+          <w:szCs w:val="24"/>
+        </w:rPr>
+        <w:br/>
+        <w:t xml:space="preserve">for </w:t>
+      </w:r>
+      <w:r>
+        <w:rPr>
+          <w:color w:val="A9B7C6"/>
+          <w:sz w:val="24"/>
+          <w:szCs w:val="24"/>
+        </w:rPr>
+        <w:t>(</w:t>
+      </w:r>
+      <w:r>
+        <w:rPr>
+          <w:color w:val="CC7832"/>
+          <w:sz w:val="24"/>
+          <w:szCs w:val="24"/>
+        </w:rPr>
+        <w:t xml:space="preserve">var </w:t>
+      </w:r>
+      <w:r>
+        <w:rPr>
+          <w:color w:val="A9B7C6"/>
+          <w:sz w:val="24"/>
+          <w:szCs w:val="24"/>
+        </w:rPr>
+        <w:t>name: nama</w:t>
+      </w:r>
+      <w:r>
+        <w:rPr>
+          <w:color w:val="A9B7C6"/>
+          <w:sz w:val="24"/>
+          <w:szCs w:val="24"/>
+        </w:rPr>
+        <w:br/>
+      </w:r>
+      <w:r>
+        <w:rPr>
+          <w:color w:val="A9B7C6"/>
+          <w:sz w:val="24"/>
+          <w:szCs w:val="24"/>
+        </w:rPr>
+        <w:lastRenderedPageBreak/>
+        <w:t>) {</w:t>
+      </w:r>
+      <w:r>
+        <w:rPr>
+          <w:color w:val="A9B7C6"/>
+          <w:sz w:val="24"/>
+          <w:szCs w:val="24"/>
+        </w:rPr>
+        <w:br/>
+        <w:t xml:space="preserve">    System.</w:t>
+      </w:r>
+      <w:r>
+        <w:rPr>
+          <w:i/>
+          <w:iCs/>
+          <w:color w:val="9876AA"/>
+          <w:sz w:val="24"/>
+          <w:szCs w:val="24"/>
+        </w:rPr>
+        <w:t>out</w:t>
+      </w:r>
+      <w:r>
+        <w:rPr>
+          <w:color w:val="A9B7C6"/>
+          <w:sz w:val="24"/>
+          <w:szCs w:val="24"/>
+        </w:rPr>
+        <w:t>.println(name)</w:t>
+      </w:r>
+      <w:r>
+        <w:rPr>
+          <w:color w:val="CC7832"/>
+          <w:sz w:val="24"/>
+          <w:szCs w:val="24"/>
+        </w:rPr>
+        <w:t>;</w:t>
+      </w:r>
+      <w:r>
+        <w:rPr>
+          <w:color w:val="CC7832"/>
+          <w:sz w:val="24"/>
+          <w:szCs w:val="24"/>
+        </w:rPr>
+        <w:br/>
+      </w:r>
+      <w:r>
+        <w:rPr>
+          <w:color w:val="A9B7C6"/>
+          <w:sz w:val="24"/>
+          <w:szCs w:val="24"/>
+        </w:rPr>
+        <w:t>}</w:t>
+      </w:r>
+    </w:p>
+    <w:p/>
+    <w:p>
+      <w:r>
         <w:t>method</w:t>
+      </w:r>
+    </w:p>
+    <w:p>
+      <w:r>
+        <w:t>sebuah block program yang akan dijalankan Ketika dipanggil</w:t>
       </w:r>
     </w:p>
     <w:sectPr>

</xml_diff>

<commit_message>
object, class, variable shadowing, constructor and this keyword
</commit_message>
<xml_diff>
--- a/Belajar java.docx
+++ b/Belajar java.docx
@@ -3974,6 +3974,1513 @@
     <w:p>
       <w:r>
         <w:t>method</w:t>
+      </w:r>
+    </w:p>
+    <w:p>
+      <w:pPr>
+        <w:pStyle w:val="HTMLPreformatted"/>
+        <w:shd w:val="clear" w:color="auto" w:fill="2B2B2B"/>
+        <w:rPr>
+          <w:color w:val="A9B7C6"/>
+          <w:sz w:val="24"/>
+          <w:szCs w:val="24"/>
+        </w:rPr>
+      </w:pPr>
+      <w:r>
+        <w:rPr>
+          <w:color w:val="CC7832"/>
+          <w:sz w:val="24"/>
+          <w:szCs w:val="24"/>
+        </w:rPr>
+        <w:t xml:space="preserve">public static void </w:t>
+      </w:r>
+      <w:r>
+        <w:rPr>
+          <w:color w:val="FFC66D"/>
+          <w:sz w:val="24"/>
+          <w:szCs w:val="24"/>
+        </w:rPr>
+        <w:t>main</w:t>
+      </w:r>
+      <w:r>
+        <w:rPr>
+          <w:color w:val="A9B7C6"/>
+          <w:sz w:val="24"/>
+          <w:szCs w:val="24"/>
+        </w:rPr>
+        <w:t>(String[] args) {</w:t>
+      </w:r>
+      <w:r>
+        <w:rPr>
+          <w:color w:val="A9B7C6"/>
+          <w:sz w:val="24"/>
+          <w:szCs w:val="24"/>
+        </w:rPr>
+        <w:br/>
+        <w:t xml:space="preserve">    </w:t>
+      </w:r>
+      <w:r>
+        <w:rPr>
+          <w:i/>
+          <w:iCs/>
+          <w:color w:val="A9B7C6"/>
+          <w:sz w:val="24"/>
+          <w:szCs w:val="24"/>
+        </w:rPr>
+        <w:t>sayHelloWorld</w:t>
+      </w:r>
+      <w:r>
+        <w:rPr>
+          <w:color w:val="A9B7C6"/>
+          <w:sz w:val="24"/>
+          <w:szCs w:val="24"/>
+        </w:rPr>
+        <w:t>()</w:t>
+      </w:r>
+      <w:r>
+        <w:rPr>
+          <w:color w:val="CC7832"/>
+          <w:sz w:val="24"/>
+          <w:szCs w:val="24"/>
+        </w:rPr>
+        <w:t>;</w:t>
+      </w:r>
+      <w:r>
+        <w:rPr>
+          <w:color w:val="CC7832"/>
+          <w:sz w:val="24"/>
+          <w:szCs w:val="24"/>
+        </w:rPr>
+        <w:br/>
+        <w:t xml:space="preserve">    </w:t>
+      </w:r>
+      <w:r>
+        <w:rPr>
+          <w:color w:val="A9B7C6"/>
+          <w:sz w:val="24"/>
+          <w:szCs w:val="24"/>
+        </w:rPr>
+        <w:t>System.</w:t>
+      </w:r>
+      <w:r>
+        <w:rPr>
+          <w:i/>
+          <w:iCs/>
+          <w:color w:val="9876AA"/>
+          <w:sz w:val="24"/>
+          <w:szCs w:val="24"/>
+        </w:rPr>
+        <w:t>out</w:t>
+      </w:r>
+      <w:r>
+        <w:rPr>
+          <w:color w:val="A9B7C6"/>
+          <w:sz w:val="24"/>
+          <w:szCs w:val="24"/>
+        </w:rPr>
+        <w:t>.println(</w:t>
+      </w:r>
+      <w:r>
+        <w:rPr>
+          <w:i/>
+          <w:iCs/>
+          <w:color w:val="A9B7C6"/>
+          <w:sz w:val="24"/>
+          <w:szCs w:val="24"/>
+        </w:rPr>
+        <w:t>addTwoNumbers</w:t>
+      </w:r>
+      <w:r>
+        <w:rPr>
+          <w:color w:val="A9B7C6"/>
+          <w:sz w:val="24"/>
+          <w:szCs w:val="24"/>
+        </w:rPr>
+        <w:t>(</w:t>
+      </w:r>
+      <w:r>
+        <w:rPr>
+          <w:color w:val="6897BB"/>
+          <w:sz w:val="24"/>
+          <w:szCs w:val="24"/>
+        </w:rPr>
+        <w:t>2</w:t>
+      </w:r>
+      <w:r>
+        <w:rPr>
+          <w:color w:val="CC7832"/>
+          <w:sz w:val="24"/>
+          <w:szCs w:val="24"/>
+        </w:rPr>
+        <w:t>,</w:t>
+      </w:r>
+      <w:r>
+        <w:rPr>
+          <w:color w:val="6897BB"/>
+          <w:sz w:val="24"/>
+          <w:szCs w:val="24"/>
+        </w:rPr>
+        <w:t>3</w:t>
+      </w:r>
+      <w:r>
+        <w:rPr>
+          <w:color w:val="A9B7C6"/>
+          <w:sz w:val="24"/>
+          <w:szCs w:val="24"/>
+        </w:rPr>
+        <w:t>))</w:t>
+      </w:r>
+      <w:r>
+        <w:rPr>
+          <w:color w:val="CC7832"/>
+          <w:sz w:val="24"/>
+          <w:szCs w:val="24"/>
+        </w:rPr>
+        <w:t>;</w:t>
+      </w:r>
+      <w:r>
+        <w:rPr>
+          <w:color w:val="CC7832"/>
+          <w:sz w:val="24"/>
+          <w:szCs w:val="24"/>
+        </w:rPr>
+        <w:br/>
+      </w:r>
+      <w:r>
+        <w:rPr>
+          <w:color w:val="CC7832"/>
+          <w:sz w:val="24"/>
+          <w:szCs w:val="24"/>
+        </w:rPr>
+        <w:br/>
+        <w:t xml:space="preserve">    </w:t>
+      </w:r>
+      <w:r>
+        <w:rPr>
+          <w:color w:val="808080"/>
+          <w:sz w:val="24"/>
+          <w:szCs w:val="24"/>
+        </w:rPr>
+        <w:t>// tanpa variable arguments</w:t>
+      </w:r>
+      <w:r>
+        <w:rPr>
+          <w:color w:val="808080"/>
+          <w:sz w:val="24"/>
+          <w:szCs w:val="24"/>
+        </w:rPr>
+        <w:br/>
+        <w:t xml:space="preserve">    </w:t>
+      </w:r>
+      <w:r>
+        <w:rPr>
+          <w:color w:val="CC7832"/>
+          <w:sz w:val="24"/>
+          <w:szCs w:val="24"/>
+        </w:rPr>
+        <w:t>int</w:t>
+      </w:r>
+      <w:r>
+        <w:rPr>
+          <w:color w:val="A9B7C6"/>
+          <w:sz w:val="24"/>
+          <w:szCs w:val="24"/>
+        </w:rPr>
+        <w:t>[] values = {</w:t>
+      </w:r>
+      <w:r>
+        <w:rPr>
+          <w:color w:val="6897BB"/>
+          <w:sz w:val="24"/>
+          <w:szCs w:val="24"/>
+        </w:rPr>
+        <w:t>80</w:t>
+      </w:r>
+      <w:r>
+        <w:rPr>
+          <w:color w:val="CC7832"/>
+          <w:sz w:val="24"/>
+          <w:szCs w:val="24"/>
+        </w:rPr>
+        <w:t>,</w:t>
+      </w:r>
+      <w:r>
+        <w:rPr>
+          <w:color w:val="6897BB"/>
+          <w:sz w:val="24"/>
+          <w:szCs w:val="24"/>
+        </w:rPr>
+        <w:t>80</w:t>
+      </w:r>
+      <w:r>
+        <w:rPr>
+          <w:color w:val="A9B7C6"/>
+          <w:sz w:val="24"/>
+          <w:szCs w:val="24"/>
+        </w:rPr>
+        <w:t>}</w:t>
+      </w:r>
+      <w:r>
+        <w:rPr>
+          <w:color w:val="CC7832"/>
+          <w:sz w:val="24"/>
+          <w:szCs w:val="24"/>
+        </w:rPr>
+        <w:t>;</w:t>
+      </w:r>
+      <w:r>
+        <w:rPr>
+          <w:color w:val="CC7832"/>
+          <w:sz w:val="24"/>
+          <w:szCs w:val="24"/>
+        </w:rPr>
+        <w:br/>
+        <w:t xml:space="preserve">    </w:t>
+      </w:r>
+      <w:r>
+        <w:rPr>
+          <w:i/>
+          <w:iCs/>
+          <w:color w:val="A9B7C6"/>
+          <w:sz w:val="24"/>
+          <w:szCs w:val="24"/>
+        </w:rPr>
+        <w:t>sayCongrats</w:t>
+      </w:r>
+      <w:r>
+        <w:rPr>
+          <w:color w:val="A9B7C6"/>
+          <w:sz w:val="24"/>
+          <w:szCs w:val="24"/>
+        </w:rPr>
+        <w:t>(</w:t>
+      </w:r>
+      <w:r>
+        <w:rPr>
+          <w:color w:val="6A8759"/>
+          <w:sz w:val="24"/>
+          <w:szCs w:val="24"/>
+        </w:rPr>
+        <w:t>"Mujahid"</w:t>
+      </w:r>
+      <w:r>
+        <w:rPr>
+          <w:color w:val="CC7832"/>
+          <w:sz w:val="24"/>
+          <w:szCs w:val="24"/>
+        </w:rPr>
+        <w:t xml:space="preserve">, </w:t>
+      </w:r>
+      <w:r>
+        <w:rPr>
+          <w:color w:val="A9B7C6"/>
+          <w:sz w:val="24"/>
+          <w:szCs w:val="24"/>
+        </w:rPr>
+        <w:t>values)</w:t>
+      </w:r>
+      <w:r>
+        <w:rPr>
+          <w:color w:val="CC7832"/>
+          <w:sz w:val="24"/>
+          <w:szCs w:val="24"/>
+        </w:rPr>
+        <w:t>;</w:t>
+      </w:r>
+      <w:r>
+        <w:rPr>
+          <w:color w:val="CC7832"/>
+          <w:sz w:val="24"/>
+          <w:szCs w:val="24"/>
+        </w:rPr>
+        <w:br/>
+        <w:t xml:space="preserve">    </w:t>
+      </w:r>
+      <w:r>
+        <w:rPr>
+          <w:i/>
+          <w:iCs/>
+          <w:color w:val="A9B7C6"/>
+          <w:sz w:val="24"/>
+          <w:szCs w:val="24"/>
+        </w:rPr>
+        <w:t>sayCongratsVarargs</w:t>
+      </w:r>
+      <w:r>
+        <w:rPr>
+          <w:color w:val="A9B7C6"/>
+          <w:sz w:val="24"/>
+          <w:szCs w:val="24"/>
+        </w:rPr>
+        <w:t>(</w:t>
+      </w:r>
+      <w:r>
+        <w:rPr>
+          <w:color w:val="6A8759"/>
+          <w:sz w:val="24"/>
+          <w:szCs w:val="24"/>
+        </w:rPr>
+        <w:t>"Mujahid"</w:t>
+      </w:r>
+      <w:r>
+        <w:rPr>
+          <w:color w:val="CC7832"/>
+          <w:sz w:val="24"/>
+          <w:szCs w:val="24"/>
+        </w:rPr>
+        <w:t xml:space="preserve">, </w:t>
+      </w:r>
+      <w:r>
+        <w:rPr>
+          <w:color w:val="6897BB"/>
+          <w:sz w:val="24"/>
+          <w:szCs w:val="24"/>
+        </w:rPr>
+        <w:t>80</w:t>
+      </w:r>
+      <w:r>
+        <w:rPr>
+          <w:color w:val="CC7832"/>
+          <w:sz w:val="24"/>
+          <w:szCs w:val="24"/>
+        </w:rPr>
+        <w:t xml:space="preserve">, </w:t>
+      </w:r>
+      <w:r>
+        <w:rPr>
+          <w:color w:val="6897BB"/>
+          <w:sz w:val="24"/>
+          <w:szCs w:val="24"/>
+        </w:rPr>
+        <w:t>80</w:t>
+      </w:r>
+      <w:r>
+        <w:rPr>
+          <w:color w:val="A9B7C6"/>
+          <w:sz w:val="24"/>
+          <w:szCs w:val="24"/>
+        </w:rPr>
+        <w:t>)</w:t>
+      </w:r>
+      <w:r>
+        <w:rPr>
+          <w:color w:val="CC7832"/>
+          <w:sz w:val="24"/>
+          <w:szCs w:val="24"/>
+        </w:rPr>
+        <w:t>;</w:t>
+      </w:r>
+      <w:r>
+        <w:rPr>
+          <w:color w:val="CC7832"/>
+          <w:sz w:val="24"/>
+          <w:szCs w:val="24"/>
+        </w:rPr>
+        <w:br/>
+      </w:r>
+      <w:r>
+        <w:rPr>
+          <w:color w:val="A9B7C6"/>
+          <w:sz w:val="24"/>
+          <w:szCs w:val="24"/>
+        </w:rPr>
+        <w:t>}</w:t>
+      </w:r>
+      <w:r>
+        <w:rPr>
+          <w:color w:val="A9B7C6"/>
+          <w:sz w:val="24"/>
+          <w:szCs w:val="24"/>
+        </w:rPr>
+        <w:br/>
+      </w:r>
+      <w:r>
+        <w:rPr>
+          <w:color w:val="CC7832"/>
+          <w:sz w:val="24"/>
+          <w:szCs w:val="24"/>
+        </w:rPr>
+        <w:t xml:space="preserve">static void </w:t>
+      </w:r>
+      <w:r>
+        <w:rPr>
+          <w:color w:val="FFC66D"/>
+          <w:sz w:val="24"/>
+          <w:szCs w:val="24"/>
+        </w:rPr>
+        <w:t>sayHelloWorld</w:t>
+      </w:r>
+      <w:r>
+        <w:rPr>
+          <w:color w:val="A9B7C6"/>
+          <w:sz w:val="24"/>
+          <w:szCs w:val="24"/>
+        </w:rPr>
+        <w:t>(){</w:t>
+      </w:r>
+      <w:r>
+        <w:rPr>
+          <w:color w:val="A9B7C6"/>
+          <w:sz w:val="24"/>
+          <w:szCs w:val="24"/>
+        </w:rPr>
+        <w:br/>
+        <w:t xml:space="preserve">    System.</w:t>
+      </w:r>
+      <w:r>
+        <w:rPr>
+          <w:i/>
+          <w:iCs/>
+          <w:color w:val="9876AA"/>
+          <w:sz w:val="24"/>
+          <w:szCs w:val="24"/>
+        </w:rPr>
+        <w:t>out</w:t>
+      </w:r>
+      <w:r>
+        <w:rPr>
+          <w:color w:val="A9B7C6"/>
+          <w:sz w:val="24"/>
+          <w:szCs w:val="24"/>
+        </w:rPr>
+        <w:t>.println(</w:t>
+      </w:r>
+      <w:r>
+        <w:rPr>
+          <w:color w:val="6A8759"/>
+          <w:sz w:val="24"/>
+          <w:szCs w:val="24"/>
+        </w:rPr>
+        <w:t>"hello world"</w:t>
+      </w:r>
+      <w:r>
+        <w:rPr>
+          <w:color w:val="A9B7C6"/>
+          <w:sz w:val="24"/>
+          <w:szCs w:val="24"/>
+        </w:rPr>
+        <w:t>)</w:t>
+      </w:r>
+      <w:r>
+        <w:rPr>
+          <w:color w:val="CC7832"/>
+          <w:sz w:val="24"/>
+          <w:szCs w:val="24"/>
+        </w:rPr>
+        <w:t>;</w:t>
+      </w:r>
+      <w:r>
+        <w:rPr>
+          <w:color w:val="CC7832"/>
+          <w:sz w:val="24"/>
+          <w:szCs w:val="24"/>
+        </w:rPr>
+        <w:br/>
+      </w:r>
+      <w:r>
+        <w:rPr>
+          <w:color w:val="A9B7C6"/>
+          <w:sz w:val="24"/>
+          <w:szCs w:val="24"/>
+        </w:rPr>
+        <w:t>}</w:t>
+      </w:r>
+      <w:r>
+        <w:rPr>
+          <w:color w:val="A9B7C6"/>
+          <w:sz w:val="24"/>
+          <w:szCs w:val="24"/>
+        </w:rPr>
+        <w:br/>
+      </w:r>
+      <w:r>
+        <w:rPr>
+          <w:color w:val="CC7832"/>
+          <w:sz w:val="24"/>
+          <w:szCs w:val="24"/>
+        </w:rPr>
+        <w:t xml:space="preserve">static int </w:t>
+      </w:r>
+      <w:r>
+        <w:rPr>
+          <w:color w:val="FFC66D"/>
+          <w:sz w:val="24"/>
+          <w:szCs w:val="24"/>
+        </w:rPr>
+        <w:t>addTwoNumbers</w:t>
+      </w:r>
+      <w:r>
+        <w:rPr>
+          <w:color w:val="A9B7C6"/>
+          <w:sz w:val="24"/>
+          <w:szCs w:val="24"/>
+        </w:rPr>
+        <w:t>(</w:t>
+      </w:r>
+      <w:r>
+        <w:rPr>
+          <w:color w:val="CC7832"/>
+          <w:sz w:val="24"/>
+          <w:szCs w:val="24"/>
+        </w:rPr>
+        <w:t xml:space="preserve">int </w:t>
+      </w:r>
+      <w:r>
+        <w:rPr>
+          <w:color w:val="A9B7C6"/>
+          <w:sz w:val="24"/>
+          <w:szCs w:val="24"/>
+        </w:rPr>
+        <w:t>a</w:t>
+      </w:r>
+      <w:r>
+        <w:rPr>
+          <w:color w:val="CC7832"/>
+          <w:sz w:val="24"/>
+          <w:szCs w:val="24"/>
+        </w:rPr>
+        <w:t xml:space="preserve">, int </w:t>
+      </w:r>
+      <w:r>
+        <w:rPr>
+          <w:color w:val="A9B7C6"/>
+          <w:sz w:val="24"/>
+          <w:szCs w:val="24"/>
+        </w:rPr>
+        <w:t>b){</w:t>
+      </w:r>
+      <w:r>
+        <w:rPr>
+          <w:color w:val="A9B7C6"/>
+          <w:sz w:val="24"/>
+          <w:szCs w:val="24"/>
+        </w:rPr>
+        <w:br/>
+        <w:t xml:space="preserve">    </w:t>
+      </w:r>
+      <w:r>
+        <w:rPr>
+          <w:color w:val="CC7832"/>
+          <w:sz w:val="24"/>
+          <w:szCs w:val="24"/>
+        </w:rPr>
+        <w:t xml:space="preserve">return </w:t>
+      </w:r>
+      <w:r>
+        <w:rPr>
+          <w:color w:val="A9B7C6"/>
+          <w:sz w:val="24"/>
+          <w:szCs w:val="24"/>
+        </w:rPr>
+        <w:t>a + b</w:t>
+      </w:r>
+      <w:r>
+        <w:rPr>
+          <w:color w:val="CC7832"/>
+          <w:sz w:val="24"/>
+          <w:szCs w:val="24"/>
+        </w:rPr>
+        <w:t>;</w:t>
+      </w:r>
+      <w:r>
+        <w:rPr>
+          <w:color w:val="CC7832"/>
+          <w:sz w:val="24"/>
+          <w:szCs w:val="24"/>
+        </w:rPr>
+        <w:br/>
+      </w:r>
+      <w:r>
+        <w:rPr>
+          <w:color w:val="A9B7C6"/>
+          <w:sz w:val="24"/>
+          <w:szCs w:val="24"/>
+        </w:rPr>
+        <w:t>}</w:t>
+      </w:r>
+      <w:r>
+        <w:rPr>
+          <w:color w:val="A9B7C6"/>
+          <w:sz w:val="24"/>
+          <w:szCs w:val="24"/>
+        </w:rPr>
+        <w:br/>
+      </w:r>
+      <w:r>
+        <w:rPr>
+          <w:color w:val="808080"/>
+          <w:sz w:val="24"/>
+          <w:szCs w:val="24"/>
+        </w:rPr>
+        <w:t>// method variable arguments, jumlah argument yang tidak tentu</w:t>
+      </w:r>
+      <w:r>
+        <w:rPr>
+          <w:color w:val="808080"/>
+          <w:sz w:val="24"/>
+          <w:szCs w:val="24"/>
+        </w:rPr>
+        <w:br/>
+        <w:t>// harus berada di akhir</w:t>
+      </w:r>
+      <w:r>
+        <w:rPr>
+          <w:color w:val="808080"/>
+          <w:sz w:val="24"/>
+          <w:szCs w:val="24"/>
+        </w:rPr>
+        <w:br/>
+      </w:r>
+      <w:r>
+        <w:rPr>
+          <w:color w:val="CC7832"/>
+          <w:sz w:val="24"/>
+          <w:szCs w:val="24"/>
+        </w:rPr>
+        <w:t xml:space="preserve">static void </w:t>
+      </w:r>
+      <w:r>
+        <w:rPr>
+          <w:color w:val="FFC66D"/>
+          <w:sz w:val="24"/>
+          <w:szCs w:val="24"/>
+        </w:rPr>
+        <w:t>sayCongrats</w:t>
+      </w:r>
+      <w:r>
+        <w:rPr>
+          <w:color w:val="A9B7C6"/>
+          <w:sz w:val="24"/>
+          <w:szCs w:val="24"/>
+        </w:rPr>
+        <w:t>(String name</w:t>
+      </w:r>
+      <w:r>
+        <w:rPr>
+          <w:color w:val="CC7832"/>
+          <w:sz w:val="24"/>
+          <w:szCs w:val="24"/>
+        </w:rPr>
+        <w:t>, int</w:t>
+      </w:r>
+      <w:r>
+        <w:rPr>
+          <w:color w:val="A9B7C6"/>
+          <w:sz w:val="24"/>
+          <w:szCs w:val="24"/>
+        </w:rPr>
+        <w:t>[] values){</w:t>
+      </w:r>
+      <w:r>
+        <w:rPr>
+          <w:color w:val="A9B7C6"/>
+          <w:sz w:val="24"/>
+          <w:szCs w:val="24"/>
+        </w:rPr>
+        <w:br/>
+        <w:t xml:space="preserve">    </w:t>
+      </w:r>
+      <w:r>
+        <w:rPr>
+          <w:color w:val="CC7832"/>
+          <w:sz w:val="24"/>
+          <w:szCs w:val="24"/>
+        </w:rPr>
+        <w:t xml:space="preserve">int </w:t>
+      </w:r>
+      <w:r>
+        <w:rPr>
+          <w:color w:val="A9B7C6"/>
+          <w:sz w:val="24"/>
+          <w:szCs w:val="24"/>
+        </w:rPr>
+        <w:t xml:space="preserve">total = </w:t>
+      </w:r>
+      <w:r>
+        <w:rPr>
+          <w:color w:val="6897BB"/>
+          <w:sz w:val="24"/>
+          <w:szCs w:val="24"/>
+        </w:rPr>
+        <w:t>0</w:t>
+      </w:r>
+      <w:r>
+        <w:rPr>
+          <w:color w:val="CC7832"/>
+          <w:sz w:val="24"/>
+          <w:szCs w:val="24"/>
+        </w:rPr>
+        <w:t>;</w:t>
+      </w:r>
+      <w:r>
+        <w:rPr>
+          <w:color w:val="CC7832"/>
+          <w:sz w:val="24"/>
+          <w:szCs w:val="24"/>
+        </w:rPr>
+        <w:br/>
+        <w:t xml:space="preserve">    for</w:t>
+      </w:r>
+      <w:r>
+        <w:rPr>
+          <w:color w:val="A9B7C6"/>
+          <w:sz w:val="24"/>
+          <w:szCs w:val="24"/>
+        </w:rPr>
+        <w:t>(</w:t>
+      </w:r>
+      <w:r>
+        <w:rPr>
+          <w:color w:val="CC7832"/>
+          <w:sz w:val="24"/>
+          <w:szCs w:val="24"/>
+        </w:rPr>
+        <w:t xml:space="preserve">var </w:t>
+      </w:r>
+      <w:r>
+        <w:rPr>
+          <w:color w:val="A9B7C6"/>
+          <w:sz w:val="24"/>
+          <w:szCs w:val="24"/>
+        </w:rPr>
+        <w:t>value: values){</w:t>
+      </w:r>
+      <w:r>
+        <w:rPr>
+          <w:color w:val="A9B7C6"/>
+          <w:sz w:val="24"/>
+          <w:szCs w:val="24"/>
+        </w:rPr>
+        <w:br/>
+        <w:t xml:space="preserve">        total += value</w:t>
+      </w:r>
+      <w:r>
+        <w:rPr>
+          <w:color w:val="CC7832"/>
+          <w:sz w:val="24"/>
+          <w:szCs w:val="24"/>
+        </w:rPr>
+        <w:t>;</w:t>
+      </w:r>
+      <w:r>
+        <w:rPr>
+          <w:color w:val="CC7832"/>
+          <w:sz w:val="24"/>
+          <w:szCs w:val="24"/>
+        </w:rPr>
+        <w:br/>
+        <w:t xml:space="preserve">    </w:t>
+      </w:r>
+      <w:r>
+        <w:rPr>
+          <w:color w:val="A9B7C6"/>
+          <w:sz w:val="24"/>
+          <w:szCs w:val="24"/>
+        </w:rPr>
+        <w:t>}</w:t>
+      </w:r>
+      <w:r>
+        <w:rPr>
+          <w:color w:val="A9B7C6"/>
+          <w:sz w:val="24"/>
+          <w:szCs w:val="24"/>
+        </w:rPr>
+        <w:br/>
+      </w:r>
+      <w:r>
+        <w:rPr>
+          <w:color w:val="A9B7C6"/>
+          <w:sz w:val="24"/>
+          <w:szCs w:val="24"/>
+        </w:rPr>
+        <w:br/>
+        <w:t xml:space="preserve">    </w:t>
+      </w:r>
+      <w:r>
+        <w:rPr>
+          <w:color w:val="CC7832"/>
+          <w:sz w:val="24"/>
+          <w:szCs w:val="24"/>
+        </w:rPr>
+        <w:t xml:space="preserve">int </w:t>
+      </w:r>
+      <w:r>
+        <w:rPr>
+          <w:color w:val="A9B7C6"/>
+          <w:sz w:val="24"/>
+          <w:szCs w:val="24"/>
+        </w:rPr>
+        <w:t>finalValue = total / values.</w:t>
+      </w:r>
+      <w:r>
+        <w:rPr>
+          <w:color w:val="9876AA"/>
+          <w:sz w:val="24"/>
+          <w:szCs w:val="24"/>
+        </w:rPr>
+        <w:t>length</w:t>
+      </w:r>
+      <w:r>
+        <w:rPr>
+          <w:color w:val="CC7832"/>
+          <w:sz w:val="24"/>
+          <w:szCs w:val="24"/>
+        </w:rPr>
+        <w:t>;</w:t>
+      </w:r>
+      <w:r>
+        <w:rPr>
+          <w:color w:val="CC7832"/>
+          <w:sz w:val="24"/>
+          <w:szCs w:val="24"/>
+        </w:rPr>
+        <w:br/>
+        <w:t xml:space="preserve">    if</w:t>
+      </w:r>
+      <w:r>
+        <w:rPr>
+          <w:color w:val="A9B7C6"/>
+          <w:sz w:val="24"/>
+          <w:szCs w:val="24"/>
+        </w:rPr>
+        <w:t xml:space="preserve">(finalValue &gt;= </w:t>
+      </w:r>
+      <w:r>
+        <w:rPr>
+          <w:color w:val="6897BB"/>
+          <w:sz w:val="24"/>
+          <w:szCs w:val="24"/>
+        </w:rPr>
+        <w:t>75</w:t>
+      </w:r>
+      <w:r>
+        <w:rPr>
+          <w:color w:val="A9B7C6"/>
+          <w:sz w:val="24"/>
+          <w:szCs w:val="24"/>
+        </w:rPr>
+        <w:t>){</w:t>
+      </w:r>
+      <w:r>
+        <w:rPr>
+          <w:color w:val="A9B7C6"/>
+          <w:sz w:val="24"/>
+          <w:szCs w:val="24"/>
+        </w:rPr>
+        <w:br/>
+        <w:t xml:space="preserve">        System.</w:t>
+      </w:r>
+      <w:r>
+        <w:rPr>
+          <w:i/>
+          <w:iCs/>
+          <w:color w:val="9876AA"/>
+          <w:sz w:val="24"/>
+          <w:szCs w:val="24"/>
+        </w:rPr>
+        <w:t>out</w:t>
+      </w:r>
+      <w:r>
+        <w:rPr>
+          <w:color w:val="A9B7C6"/>
+          <w:sz w:val="24"/>
+          <w:szCs w:val="24"/>
+        </w:rPr>
+        <w:t>.println(</w:t>
+      </w:r>
+      <w:r>
+        <w:rPr>
+          <w:color w:val="6A8759"/>
+          <w:sz w:val="24"/>
+          <w:szCs w:val="24"/>
+        </w:rPr>
+        <w:t xml:space="preserve">"Selamat " </w:t>
+      </w:r>
+      <w:r>
+        <w:rPr>
+          <w:color w:val="A9B7C6"/>
+          <w:sz w:val="24"/>
+          <w:szCs w:val="24"/>
+        </w:rPr>
+        <w:t xml:space="preserve">+ name + </w:t>
+      </w:r>
+      <w:r>
+        <w:rPr>
+          <w:color w:val="6A8759"/>
+          <w:sz w:val="24"/>
+          <w:szCs w:val="24"/>
+        </w:rPr>
+        <w:t>" Anda lulus"</w:t>
+      </w:r>
+      <w:r>
+        <w:rPr>
+          <w:color w:val="A9B7C6"/>
+          <w:sz w:val="24"/>
+          <w:szCs w:val="24"/>
+        </w:rPr>
+        <w:t>)</w:t>
+      </w:r>
+      <w:r>
+        <w:rPr>
+          <w:color w:val="CC7832"/>
+          <w:sz w:val="24"/>
+          <w:szCs w:val="24"/>
+        </w:rPr>
+        <w:t>;</w:t>
+      </w:r>
+      <w:r>
+        <w:rPr>
+          <w:color w:val="CC7832"/>
+          <w:sz w:val="24"/>
+          <w:szCs w:val="24"/>
+        </w:rPr>
+        <w:br/>
+        <w:t xml:space="preserve">    </w:t>
+      </w:r>
+      <w:r>
+        <w:rPr>
+          <w:color w:val="A9B7C6"/>
+          <w:sz w:val="24"/>
+          <w:szCs w:val="24"/>
+        </w:rPr>
+        <w:t xml:space="preserve">} </w:t>
+      </w:r>
+      <w:r>
+        <w:rPr>
+          <w:color w:val="CC7832"/>
+          <w:sz w:val="24"/>
+          <w:szCs w:val="24"/>
+        </w:rPr>
+        <w:t xml:space="preserve">else </w:t>
+      </w:r>
+      <w:r>
+        <w:rPr>
+          <w:color w:val="A9B7C6"/>
+          <w:sz w:val="24"/>
+          <w:szCs w:val="24"/>
+        </w:rPr>
+        <w:t>{</w:t>
+      </w:r>
+      <w:r>
+        <w:rPr>
+          <w:color w:val="A9B7C6"/>
+          <w:sz w:val="24"/>
+          <w:szCs w:val="24"/>
+        </w:rPr>
+        <w:br/>
+        <w:t xml:space="preserve">        System.</w:t>
+      </w:r>
+      <w:r>
+        <w:rPr>
+          <w:i/>
+          <w:iCs/>
+          <w:color w:val="9876AA"/>
+          <w:sz w:val="24"/>
+          <w:szCs w:val="24"/>
+        </w:rPr>
+        <w:t>out</w:t>
+      </w:r>
+      <w:r>
+        <w:rPr>
+          <w:color w:val="A9B7C6"/>
+          <w:sz w:val="24"/>
+          <w:szCs w:val="24"/>
+        </w:rPr>
+        <w:t>.println(</w:t>
+      </w:r>
+      <w:r>
+        <w:rPr>
+          <w:color w:val="6A8759"/>
+          <w:sz w:val="24"/>
+          <w:szCs w:val="24"/>
+        </w:rPr>
+        <w:t>"Mohon maaf anda tidak lulus"</w:t>
+      </w:r>
+      <w:r>
+        <w:rPr>
+          <w:color w:val="A9B7C6"/>
+          <w:sz w:val="24"/>
+          <w:szCs w:val="24"/>
+        </w:rPr>
+        <w:t>)</w:t>
+      </w:r>
+      <w:r>
+        <w:rPr>
+          <w:color w:val="CC7832"/>
+          <w:sz w:val="24"/>
+          <w:szCs w:val="24"/>
+        </w:rPr>
+        <w:t>;</w:t>
+      </w:r>
+      <w:r>
+        <w:rPr>
+          <w:color w:val="CC7832"/>
+          <w:sz w:val="24"/>
+          <w:szCs w:val="24"/>
+        </w:rPr>
+        <w:br/>
+        <w:t xml:space="preserve">    </w:t>
+      </w:r>
+      <w:r>
+        <w:rPr>
+          <w:color w:val="A9B7C6"/>
+          <w:sz w:val="24"/>
+          <w:szCs w:val="24"/>
+        </w:rPr>
+        <w:t>}</w:t>
+      </w:r>
+      <w:r>
+        <w:rPr>
+          <w:color w:val="A9B7C6"/>
+          <w:sz w:val="24"/>
+          <w:szCs w:val="24"/>
+        </w:rPr>
+        <w:br/>
+        <w:t>}</w:t>
+      </w:r>
+      <w:r>
+        <w:rPr>
+          <w:color w:val="A9B7C6"/>
+          <w:sz w:val="24"/>
+          <w:szCs w:val="24"/>
+        </w:rPr>
+        <w:br/>
+      </w:r>
+      <w:r>
+        <w:rPr>
+          <w:color w:val="A9B7C6"/>
+          <w:sz w:val="24"/>
+          <w:szCs w:val="24"/>
+        </w:rPr>
+        <w:br/>
+      </w:r>
+      <w:r>
+        <w:rPr>
+          <w:color w:val="CC7832"/>
+          <w:sz w:val="24"/>
+          <w:szCs w:val="24"/>
+        </w:rPr>
+        <w:t xml:space="preserve">static void </w:t>
+      </w:r>
+      <w:r>
+        <w:rPr>
+          <w:color w:val="FFC66D"/>
+          <w:sz w:val="24"/>
+          <w:szCs w:val="24"/>
+        </w:rPr>
+        <w:t>sayCongratsVarargs</w:t>
+      </w:r>
+      <w:r>
+        <w:rPr>
+          <w:color w:val="A9B7C6"/>
+          <w:sz w:val="24"/>
+          <w:szCs w:val="24"/>
+        </w:rPr>
+        <w:t>(String name</w:t>
+      </w:r>
+      <w:r>
+        <w:rPr>
+          <w:color w:val="CC7832"/>
+          <w:sz w:val="24"/>
+          <w:szCs w:val="24"/>
+        </w:rPr>
+        <w:t>, int</w:t>
+      </w:r>
+      <w:r>
+        <w:rPr>
+          <w:color w:val="A9B7C6"/>
+          <w:sz w:val="24"/>
+          <w:szCs w:val="24"/>
+        </w:rPr>
+        <w:t>... values){</w:t>
+      </w:r>
+      <w:r>
+        <w:rPr>
+          <w:color w:val="A9B7C6"/>
+          <w:sz w:val="24"/>
+          <w:szCs w:val="24"/>
+        </w:rPr>
+        <w:br/>
+        <w:t xml:space="preserve">    </w:t>
+      </w:r>
+      <w:r>
+        <w:rPr>
+          <w:color w:val="CC7832"/>
+          <w:sz w:val="24"/>
+          <w:szCs w:val="24"/>
+        </w:rPr>
+        <w:t xml:space="preserve">int </w:t>
+      </w:r>
+      <w:r>
+        <w:rPr>
+          <w:color w:val="A9B7C6"/>
+          <w:sz w:val="24"/>
+          <w:szCs w:val="24"/>
+        </w:rPr>
+        <w:t xml:space="preserve">total = </w:t>
+      </w:r>
+      <w:r>
+        <w:rPr>
+          <w:color w:val="6897BB"/>
+          <w:sz w:val="24"/>
+          <w:szCs w:val="24"/>
+        </w:rPr>
+        <w:t>0</w:t>
+      </w:r>
+      <w:r>
+        <w:rPr>
+          <w:color w:val="CC7832"/>
+          <w:sz w:val="24"/>
+          <w:szCs w:val="24"/>
+        </w:rPr>
+        <w:t>;</w:t>
+      </w:r>
+      <w:r>
+        <w:rPr>
+          <w:color w:val="CC7832"/>
+          <w:sz w:val="24"/>
+          <w:szCs w:val="24"/>
+        </w:rPr>
+        <w:br/>
+        <w:t xml:space="preserve">    for</w:t>
+      </w:r>
+      <w:r>
+        <w:rPr>
+          <w:color w:val="A9B7C6"/>
+          <w:sz w:val="24"/>
+          <w:szCs w:val="24"/>
+        </w:rPr>
+        <w:t>(</w:t>
+      </w:r>
+      <w:r>
+        <w:rPr>
+          <w:color w:val="CC7832"/>
+          <w:sz w:val="24"/>
+          <w:szCs w:val="24"/>
+        </w:rPr>
+        <w:t xml:space="preserve">var </w:t>
+      </w:r>
+      <w:r>
+        <w:rPr>
+          <w:color w:val="A9B7C6"/>
+          <w:sz w:val="24"/>
+          <w:szCs w:val="24"/>
+        </w:rPr>
+        <w:t>value: values){</w:t>
+      </w:r>
+      <w:r>
+        <w:rPr>
+          <w:color w:val="A9B7C6"/>
+          <w:sz w:val="24"/>
+          <w:szCs w:val="24"/>
+        </w:rPr>
+        <w:br/>
+        <w:t xml:space="preserve">        total += value</w:t>
+      </w:r>
+      <w:r>
+        <w:rPr>
+          <w:color w:val="CC7832"/>
+          <w:sz w:val="24"/>
+          <w:szCs w:val="24"/>
+        </w:rPr>
+        <w:t>;</w:t>
+      </w:r>
+      <w:r>
+        <w:rPr>
+          <w:color w:val="CC7832"/>
+          <w:sz w:val="24"/>
+          <w:szCs w:val="24"/>
+        </w:rPr>
+        <w:br/>
+        <w:t xml:space="preserve">    </w:t>
+      </w:r>
+      <w:r>
+        <w:rPr>
+          <w:color w:val="A9B7C6"/>
+          <w:sz w:val="24"/>
+          <w:szCs w:val="24"/>
+        </w:rPr>
+        <w:t>}</w:t>
+      </w:r>
+      <w:r>
+        <w:rPr>
+          <w:color w:val="A9B7C6"/>
+          <w:sz w:val="24"/>
+          <w:szCs w:val="24"/>
+        </w:rPr>
+        <w:br/>
+      </w:r>
+      <w:r>
+        <w:rPr>
+          <w:color w:val="A9B7C6"/>
+          <w:sz w:val="24"/>
+          <w:szCs w:val="24"/>
+        </w:rPr>
+        <w:br/>
+        <w:t xml:space="preserve">    </w:t>
+      </w:r>
+      <w:r>
+        <w:rPr>
+          <w:color w:val="CC7832"/>
+          <w:sz w:val="24"/>
+          <w:szCs w:val="24"/>
+        </w:rPr>
+        <w:t xml:space="preserve">int </w:t>
+      </w:r>
+      <w:r>
+        <w:rPr>
+          <w:color w:val="A9B7C6"/>
+          <w:sz w:val="24"/>
+          <w:szCs w:val="24"/>
+        </w:rPr>
+        <w:t>finalValue = total / values.</w:t>
+      </w:r>
+      <w:r>
+        <w:rPr>
+          <w:color w:val="9876AA"/>
+          <w:sz w:val="24"/>
+          <w:szCs w:val="24"/>
+        </w:rPr>
+        <w:t>length</w:t>
+      </w:r>
+      <w:r>
+        <w:rPr>
+          <w:color w:val="CC7832"/>
+          <w:sz w:val="24"/>
+          <w:szCs w:val="24"/>
+        </w:rPr>
+        <w:t>;</w:t>
+      </w:r>
+      <w:r>
+        <w:rPr>
+          <w:color w:val="CC7832"/>
+          <w:sz w:val="24"/>
+          <w:szCs w:val="24"/>
+        </w:rPr>
+        <w:br/>
+        <w:t xml:space="preserve">    if</w:t>
+      </w:r>
+      <w:r>
+        <w:rPr>
+          <w:color w:val="A9B7C6"/>
+          <w:sz w:val="24"/>
+          <w:szCs w:val="24"/>
+        </w:rPr>
+        <w:t xml:space="preserve">(finalValue &gt;= </w:t>
+      </w:r>
+      <w:r>
+        <w:rPr>
+          <w:color w:val="6897BB"/>
+          <w:sz w:val="24"/>
+          <w:szCs w:val="24"/>
+        </w:rPr>
+        <w:t>75</w:t>
+      </w:r>
+      <w:r>
+        <w:rPr>
+          <w:color w:val="A9B7C6"/>
+          <w:sz w:val="24"/>
+          <w:szCs w:val="24"/>
+        </w:rPr>
+        <w:t>){</w:t>
+      </w:r>
+      <w:r>
+        <w:rPr>
+          <w:color w:val="A9B7C6"/>
+          <w:sz w:val="24"/>
+          <w:szCs w:val="24"/>
+        </w:rPr>
+        <w:br/>
+        <w:t xml:space="preserve">        System.</w:t>
+      </w:r>
+      <w:r>
+        <w:rPr>
+          <w:i/>
+          <w:iCs/>
+          <w:color w:val="9876AA"/>
+          <w:sz w:val="24"/>
+          <w:szCs w:val="24"/>
+        </w:rPr>
+        <w:t>out</w:t>
+      </w:r>
+      <w:r>
+        <w:rPr>
+          <w:color w:val="A9B7C6"/>
+          <w:sz w:val="24"/>
+          <w:szCs w:val="24"/>
+        </w:rPr>
+        <w:t>.println(</w:t>
+      </w:r>
+      <w:r>
+        <w:rPr>
+          <w:color w:val="6A8759"/>
+          <w:sz w:val="24"/>
+          <w:szCs w:val="24"/>
+        </w:rPr>
+        <w:t xml:space="preserve">"Selamat " </w:t>
+      </w:r>
+      <w:r>
+        <w:rPr>
+          <w:color w:val="A9B7C6"/>
+          <w:sz w:val="24"/>
+          <w:szCs w:val="24"/>
+        </w:rPr>
+        <w:t xml:space="preserve">+ name + </w:t>
+      </w:r>
+      <w:r>
+        <w:rPr>
+          <w:color w:val="6A8759"/>
+          <w:sz w:val="24"/>
+          <w:szCs w:val="24"/>
+        </w:rPr>
+        <w:t>" Anda lulus"</w:t>
+      </w:r>
+      <w:r>
+        <w:rPr>
+          <w:color w:val="A9B7C6"/>
+          <w:sz w:val="24"/>
+          <w:szCs w:val="24"/>
+        </w:rPr>
+        <w:t>)</w:t>
+      </w:r>
+      <w:r>
+        <w:rPr>
+          <w:color w:val="CC7832"/>
+          <w:sz w:val="24"/>
+          <w:szCs w:val="24"/>
+        </w:rPr>
+        <w:t>;</w:t>
+      </w:r>
+      <w:r>
+        <w:rPr>
+          <w:color w:val="CC7832"/>
+          <w:sz w:val="24"/>
+          <w:szCs w:val="24"/>
+        </w:rPr>
+        <w:br/>
+        <w:t xml:space="preserve">    </w:t>
+      </w:r>
+      <w:r>
+        <w:rPr>
+          <w:color w:val="A9B7C6"/>
+          <w:sz w:val="24"/>
+          <w:szCs w:val="24"/>
+        </w:rPr>
+        <w:t xml:space="preserve">} </w:t>
+      </w:r>
+      <w:r>
+        <w:rPr>
+          <w:color w:val="CC7832"/>
+          <w:sz w:val="24"/>
+          <w:szCs w:val="24"/>
+        </w:rPr>
+        <w:t xml:space="preserve">else </w:t>
+      </w:r>
+      <w:r>
+        <w:rPr>
+          <w:color w:val="A9B7C6"/>
+          <w:sz w:val="24"/>
+          <w:szCs w:val="24"/>
+        </w:rPr>
+        <w:t>{</w:t>
+      </w:r>
+      <w:r>
+        <w:rPr>
+          <w:color w:val="A9B7C6"/>
+          <w:sz w:val="24"/>
+          <w:szCs w:val="24"/>
+        </w:rPr>
+        <w:br/>
+        <w:t xml:space="preserve">        System.</w:t>
+      </w:r>
+      <w:r>
+        <w:rPr>
+          <w:i/>
+          <w:iCs/>
+          <w:color w:val="9876AA"/>
+          <w:sz w:val="24"/>
+          <w:szCs w:val="24"/>
+        </w:rPr>
+        <w:t>out</w:t>
+      </w:r>
+      <w:r>
+        <w:rPr>
+          <w:color w:val="A9B7C6"/>
+          <w:sz w:val="24"/>
+          <w:szCs w:val="24"/>
+        </w:rPr>
+        <w:t>.println(</w:t>
+      </w:r>
+      <w:r>
+        <w:rPr>
+          <w:color w:val="6A8759"/>
+          <w:sz w:val="24"/>
+          <w:szCs w:val="24"/>
+        </w:rPr>
+        <w:t>"Mohon maaf anda tidak lulus"</w:t>
+      </w:r>
+      <w:r>
+        <w:rPr>
+          <w:color w:val="A9B7C6"/>
+          <w:sz w:val="24"/>
+          <w:szCs w:val="24"/>
+        </w:rPr>
+        <w:t>)</w:t>
+      </w:r>
+      <w:r>
+        <w:rPr>
+          <w:color w:val="CC7832"/>
+          <w:sz w:val="24"/>
+          <w:szCs w:val="24"/>
+        </w:rPr>
+        <w:t>;</w:t>
+      </w:r>
+      <w:r>
+        <w:rPr>
+          <w:color w:val="CC7832"/>
+          <w:sz w:val="24"/>
+          <w:szCs w:val="24"/>
+        </w:rPr>
+        <w:br/>
+        <w:t xml:space="preserve">    </w:t>
+      </w:r>
+      <w:r>
+        <w:rPr>
+          <w:color w:val="A9B7C6"/>
+          <w:sz w:val="24"/>
+          <w:szCs w:val="24"/>
+        </w:rPr>
+        <w:t>}</w:t>
+      </w:r>
+      <w:r>
+        <w:rPr>
+          <w:color w:val="A9B7C6"/>
+          <w:sz w:val="24"/>
+          <w:szCs w:val="24"/>
+        </w:rPr>
+        <w:br/>
+        <w:t>}</w:t>
+      </w:r>
+    </w:p>
+    <w:p/>
+    <w:p>
+      <w:r>
+        <w:rPr>
+          <w:b/>
+          <w:bCs/>
+        </w:rPr>
+        <w:lastRenderedPageBreak/>
+        <w:t>Overloading</w:t>
+      </w:r>
+      <w:r>
+        <w:rPr>
+          <w:b/>
+          <w:bCs/>
+        </w:rPr>
+        <w:t xml:space="preserve"> = </w:t>
+      </w:r>
+      <w:r>
+        <w:t>method dengan nama yang sama dengan parameter yang berbeda.</w:t>
       </w:r>
     </w:p>
     <w:p>

</xml_diff>